<commit_message>
Update Requisiti e Casi d'uso - Warrior's Adventure.docx
Sviluppo casi d'uso e miglioramento dei requisiti funzionali e non funzionali
</commit_message>
<xml_diff>
--- a/Deliverables/Documents/Requisiti e Casi d'uso - Warrior's Adventure.docx
+++ b/Deliverables/Documents/Requisiti e Casi d'uso - Warrior's Adventure.docx
@@ -11,6 +11,7 @@
           <w:bCs/>
           <w:sz w:val="40"/>
           <w:szCs w:val="40"/>
+          <w:lang w:val="en-US"/>
         </w:rPr>
       </w:pPr>
       <w:r>
@@ -19,6 +20,37 @@
           <w:bCs/>
           <w:sz w:val="40"/>
           <w:szCs w:val="40"/>
+          <w:lang w:val="en-US"/>
+        </w:rPr>
+        <w:t>R</w:t>
+      </w:r>
+      <w:r>
+        <w:rPr>
+          <w:b/>
+          <w:bCs/>
+          <w:sz w:val="40"/>
+          <w:szCs w:val="40"/>
+          <w:lang w:val="en-US"/>
+        </w:rPr>
+        <w:t>equirements</w:t>
+      </w:r>
+      <w:r>
+        <w:rPr>
+          <w:b/>
+          <w:bCs/>
+          <w:sz w:val="40"/>
+          <w:szCs w:val="40"/>
+          <w:lang w:val="en-US"/>
+        </w:rPr>
+        <w:t xml:space="preserve"> e </w:t>
+      </w:r>
+      <w:r>
+        <w:rPr>
+          <w:b/>
+          <w:bCs/>
+          <w:sz w:val="40"/>
+          <w:szCs w:val="40"/>
+          <w:lang w:val="en-US"/>
         </w:rPr>
         <w:t>Use Cases</w:t>
       </w:r>
@@ -28,42 +60,510 @@
         <w:pStyle w:val="Paragrafoelenco"/>
         <w:numPr>
           <w:ilvl w:val="0"/>
-          <w:numId w:val="1"/>
+          <w:numId w:val="4"/>
         </w:numPr>
-        <w:jc w:val="left"/>
-        <w:rPr>
-          <w:sz w:val="24"/>
-          <w:szCs w:val="24"/>
-        </w:rPr>
-      </w:pPr>
-      <w:r>
         <w:rPr>
           <w:b/>
           <w:bCs/>
-          <w:sz w:val="24"/>
-          <w:szCs w:val="24"/>
+          <w:lang w:val="en-US"/>
         </w:rPr>
-        <w:t>Utente Generico – Use Cases</w:t>
-      </w:r>
+      </w:pPr>
+      <w:r>
+        <w:rPr>
+          <w:b/>
+          <w:bCs/>
+          <w:sz w:val="28"/>
+          <w:szCs w:val="28"/>
+          <w:lang w:val="en-US"/>
+        </w:rPr>
+        <w:t>Functional requirements</w:t>
+      </w:r>
+      <w:r>
+        <w:rPr>
+          <w:b/>
+          <w:bCs/>
+          <w:sz w:val="28"/>
+          <w:szCs w:val="28"/>
+          <w:lang w:val="en-US"/>
+        </w:rPr>
+        <w:tab/>
+      </w:r>
+      <w:r>
+        <w:rPr>
+          <w:b/>
+          <w:bCs/>
+          <w:lang w:val="en-US"/>
+        </w:rPr>
+        <w:t xml:space="preserve"> </w:t>
+      </w:r>
+    </w:p>
+    <w:p>
+      <w:pPr>
+        <w:pStyle w:val="Paragrafoelenco"/>
+        <w:numPr>
+          <w:ilvl w:val="0"/>
+          <w:numId w:val="6"/>
+        </w:numPr>
+        <w:spacing w:after="0"/>
+      </w:pPr>
+      <w:r>
+        <w:t>O</w:t>
+      </w:r>
+      <w:r>
+        <w:t>gni giocatore può sfidare un altro giocatore di +- 5 livelli dal suo</w:t>
+      </w:r>
+      <w:r>
+        <w:t>;</w:t>
+      </w:r>
+    </w:p>
+    <w:p>
+      <w:pPr>
+        <w:pStyle w:val="Paragrafoelenco"/>
+        <w:numPr>
+          <w:ilvl w:val="0"/>
+          <w:numId w:val="6"/>
+        </w:numPr>
+        <w:spacing w:after="0"/>
+      </w:pPr>
+      <w:r>
+        <w:t>O</w:t>
+      </w:r>
+      <w:r>
+        <w:t>gni giocatore può creare una gilda;</w:t>
+      </w:r>
+    </w:p>
+    <w:p>
+      <w:pPr>
+        <w:pStyle w:val="Paragrafoelenco"/>
+        <w:numPr>
+          <w:ilvl w:val="0"/>
+          <w:numId w:val="6"/>
+        </w:numPr>
+        <w:spacing w:after="0"/>
+      </w:pPr>
+      <w:r>
+        <w:t>U</w:t>
+      </w:r>
+      <w:r>
+        <w:t xml:space="preserve">n giocatore può iscriversi e creare al massimo </w:t>
+      </w:r>
+      <w:proofErr w:type="gramStart"/>
+      <w:r>
+        <w:t>3</w:t>
+      </w:r>
+      <w:proofErr w:type="gramEnd"/>
+      <w:r>
+        <w:t xml:space="preserve"> personaggi</w:t>
+      </w:r>
+      <w:r>
+        <w:t xml:space="preserve"> ed eliminarli;</w:t>
+      </w:r>
+    </w:p>
+    <w:p>
+      <w:pPr>
+        <w:pStyle w:val="Paragrafoelenco"/>
+        <w:numPr>
+          <w:ilvl w:val="0"/>
+          <w:numId w:val="6"/>
+        </w:numPr>
+        <w:spacing w:after="0"/>
+      </w:pPr>
+      <w:r>
+        <w:t>Un operatore può creare dei tornei e gestirli</w:t>
+      </w:r>
+      <w:r>
+        <w:t>;</w:t>
+      </w:r>
+    </w:p>
+    <w:p>
+      <w:pPr>
+        <w:pStyle w:val="Paragrafoelenco"/>
+        <w:numPr>
+          <w:ilvl w:val="0"/>
+          <w:numId w:val="6"/>
+        </w:numPr>
+        <w:spacing w:after="0"/>
+      </w:pPr>
+      <w:r>
+        <w:t>Ogni giocatore può prendere parte a missioni contro nemici controllati dal computer</w:t>
+      </w:r>
+      <w:r>
+        <w:t>;</w:t>
+      </w:r>
+    </w:p>
+    <w:p>
+      <w:pPr>
+        <w:pStyle w:val="Paragrafoelenco"/>
+        <w:numPr>
+          <w:ilvl w:val="0"/>
+          <w:numId w:val="6"/>
+        </w:numPr>
+        <w:spacing w:after="0"/>
+      </w:pPr>
+      <w:r>
+        <w:t>Un nuovo giocatore può collegarsi al sito e iscriversi</w:t>
+      </w:r>
+      <w:r>
+        <w:t>;</w:t>
+      </w:r>
+    </w:p>
+    <w:p>
+      <w:pPr>
+        <w:pStyle w:val="Paragrafoelenco"/>
+        <w:numPr>
+          <w:ilvl w:val="0"/>
+          <w:numId w:val="6"/>
+        </w:numPr>
+        <w:spacing w:after="0"/>
+      </w:pPr>
+      <w:r>
+        <w:t>Ogni giocatore può guadagnare esperienza e acquistare oggetti dal negozio</w:t>
+      </w:r>
+      <w:r>
+        <w:t>;</w:t>
+      </w:r>
+    </w:p>
+    <w:p>
+      <w:pPr>
+        <w:pStyle w:val="Paragrafoelenco"/>
+        <w:numPr>
+          <w:ilvl w:val="0"/>
+          <w:numId w:val="6"/>
+        </w:numPr>
+        <w:spacing w:after="0"/>
+      </w:pPr>
+      <w:r>
+        <w:t>Ogni giocatore può prendere parte a dei tornei</w:t>
+      </w:r>
+      <w:r>
+        <w:t>;</w:t>
+      </w:r>
+    </w:p>
+    <w:p>
+      <w:pPr>
+        <w:pStyle w:val="Paragrafoelenco"/>
+        <w:numPr>
+          <w:ilvl w:val="0"/>
+          <w:numId w:val="6"/>
+        </w:numPr>
+        <w:spacing w:after="0"/>
+      </w:pPr>
+      <w:r>
+        <w:t>Un giocatore può uscire dal gioco e disconnettersi dalla sessione</w:t>
+      </w:r>
+      <w:r>
+        <w:t>;</w:t>
+      </w:r>
+    </w:p>
+    <w:p>
+      <w:pPr>
+        <w:pStyle w:val="Paragrafoelenco"/>
+        <w:numPr>
+          <w:ilvl w:val="0"/>
+          <w:numId w:val="6"/>
+        </w:numPr>
+        <w:spacing w:after="0"/>
+      </w:pPr>
+      <w:r>
+        <w:t>Un giocatore può avviare il gioco, autenticarsi e partecipare ad una sessione</w:t>
+      </w:r>
+      <w:r>
+        <w:t>;</w:t>
+      </w:r>
+    </w:p>
+    <w:p>
+      <w:pPr>
+        <w:ind w:left="360"/>
+      </w:pPr>
+      <w:r>
+        <w:t xml:space="preserve"> </w:t>
+      </w:r>
+    </w:p>
+    <w:p>
+      <w:pPr>
+        <w:pStyle w:val="Paragrafoelenco"/>
+        <w:numPr>
+          <w:ilvl w:val="0"/>
+          <w:numId w:val="4"/>
+        </w:numPr>
+      </w:pPr>
+      <w:r>
+        <w:rPr>
+          <w:b/>
+          <w:bCs/>
+          <w:sz w:val="28"/>
+          <w:szCs w:val="28"/>
+        </w:rPr>
+        <w:t>Non-functional requirements</w:t>
+      </w:r>
+      <w:r>
+        <w:rPr>
+          <w:b/>
+          <w:bCs/>
+        </w:rPr>
+        <w:tab/>
+        <w:t xml:space="preserve"> </w:t>
+      </w:r>
+    </w:p>
+    <w:p>
+      <w:pPr>
+        <w:pStyle w:val="Paragrafoelenco"/>
+        <w:numPr>
+          <w:ilvl w:val="0"/>
+          <w:numId w:val="7"/>
+        </w:numPr>
+        <w:spacing w:after="0"/>
+      </w:pPr>
+      <w:r>
+        <w:t>Il server deve essere disponibile 24 ore su 24</w:t>
+      </w:r>
+      <w:r>
+        <w:t>;</w:t>
+      </w:r>
+    </w:p>
+    <w:p>
+      <w:pPr>
+        <w:pStyle w:val="Paragrafoelenco"/>
+        <w:numPr>
+          <w:ilvl w:val="0"/>
+          <w:numId w:val="7"/>
+        </w:numPr>
+        <w:spacing w:after="0"/>
+      </w:pPr>
+      <w:r>
+        <w:t>È previsto un giorno al mese in cui il server non sarà disponibile per manutenzione</w:t>
+      </w:r>
+      <w:r>
+        <w:t>:</w:t>
+      </w:r>
+    </w:p>
+    <w:p>
+      <w:pPr>
+        <w:pStyle w:val="Paragrafoelenco"/>
+        <w:numPr>
+          <w:ilvl w:val="0"/>
+          <w:numId w:val="7"/>
+        </w:numPr>
+        <w:spacing w:after="0"/>
+        <w:jc w:val="left"/>
+        <w:rPr>
+          <w:rFonts w:eastAsia="Times New Roman" w:cstheme="minorHAnsi"/>
+          <w:lang w:eastAsia="it-IT"/>
+        </w:rPr>
+      </w:pPr>
+      <w:r>
+        <w:rPr>
+          <w:rFonts w:eastAsia="Times New Roman" w:cstheme="minorHAnsi"/>
+          <w:lang w:eastAsia="it-IT"/>
+        </w:rPr>
+        <w:t>Il tempo di risposta minimo tra un click e la reazione deve essere inferiore a 0,5 secondi</w:t>
+      </w:r>
+      <w:r>
+        <w:rPr>
+          <w:rFonts w:eastAsia="Times New Roman" w:cstheme="minorHAnsi"/>
+          <w:lang w:eastAsia="it-IT"/>
+        </w:rPr>
+        <w:t>;</w:t>
+      </w:r>
+    </w:p>
+    <w:p>
+      <w:pPr>
+        <w:pStyle w:val="Paragrafoelenco"/>
+        <w:numPr>
+          <w:ilvl w:val="0"/>
+          <w:numId w:val="7"/>
+        </w:numPr>
+        <w:spacing w:after="0"/>
+      </w:pPr>
+      <w:r>
+        <w:t>I requisiti per utilizzare il prodotto sono coincidenti con i requisiti del browser scelto</w:t>
+      </w:r>
+      <w:r>
+        <w:t>:</w:t>
+      </w:r>
+    </w:p>
+    <w:p>
+      <w:pPr>
+        <w:pStyle w:val="Paragrafoelenco"/>
+        <w:numPr>
+          <w:ilvl w:val="1"/>
+          <w:numId w:val="7"/>
+        </w:numPr>
+        <w:spacing w:after="0"/>
+      </w:pPr>
+      <w:r>
+        <w:t>Se il browser scelto è Google Chrome i requisiti sono i seguenti:</w:t>
+      </w:r>
+    </w:p>
+    <w:p>
+      <w:pPr>
+        <w:pStyle w:val="Paragrafoelenco"/>
+        <w:numPr>
+          <w:ilvl w:val="2"/>
+          <w:numId w:val="7"/>
+        </w:numPr>
+        <w:spacing w:after="0"/>
+      </w:pPr>
+      <w:r>
+        <w:t>Per poter utilizzare il browser Chrome su Windows, sono necessari:</w:t>
+      </w:r>
+    </w:p>
+    <w:p>
+      <w:pPr>
+        <w:pStyle w:val="Paragrafoelenco"/>
+        <w:numPr>
+          <w:ilvl w:val="3"/>
+          <w:numId w:val="7"/>
+        </w:numPr>
+        <w:spacing w:after="0"/>
+        <w:rPr>
+          <w:lang w:val="en-US"/>
+        </w:rPr>
+      </w:pPr>
+      <w:r>
+        <w:rPr>
+          <w:lang w:val="en-US"/>
+        </w:rPr>
+        <w:t>Windows 7, Windows 8, Windows 8.1, Windows 10 o versione successiva</w:t>
+      </w:r>
+      <w:r>
+        <w:rPr>
+          <w:lang w:val="en-US"/>
+        </w:rPr>
+        <w:t>;</w:t>
+      </w:r>
+    </w:p>
+    <w:p>
+      <w:pPr>
+        <w:pStyle w:val="Paragrafoelenco"/>
+        <w:numPr>
+          <w:ilvl w:val="3"/>
+          <w:numId w:val="7"/>
+        </w:numPr>
+        <w:spacing w:after="0"/>
+      </w:pPr>
+      <w:r>
+        <w:t>Un processore Intel Pentium 4 o versioni successive che supporti SSE2</w:t>
+      </w:r>
+      <w:r>
+        <w:t>;</w:t>
+      </w:r>
+    </w:p>
+    <w:p>
+      <w:pPr>
+        <w:pStyle w:val="Paragrafoelenco"/>
+        <w:numPr>
+          <w:ilvl w:val="2"/>
+          <w:numId w:val="7"/>
+        </w:numPr>
+        <w:spacing w:after="0"/>
+      </w:pPr>
+      <w:r>
+        <w:t>Per poter utilizzare il browser Chrome su Mac, sono necessari:</w:t>
+      </w:r>
+    </w:p>
+    <w:p>
+      <w:pPr>
+        <w:pStyle w:val="Paragrafoelenco"/>
+        <w:numPr>
+          <w:ilvl w:val="3"/>
+          <w:numId w:val="7"/>
+        </w:numPr>
+        <w:spacing w:after="0"/>
+      </w:pPr>
+      <w:r>
+        <w:t>OS X Yosemite 10.10 o versioni successive</w:t>
+      </w:r>
+      <w:r>
+        <w:t>;</w:t>
+      </w:r>
+    </w:p>
+    <w:p>
+      <w:pPr>
+        <w:pStyle w:val="Paragrafoelenco"/>
+        <w:numPr>
+          <w:ilvl w:val="2"/>
+          <w:numId w:val="7"/>
+        </w:numPr>
+        <w:spacing w:after="0"/>
+      </w:pPr>
+      <w:r>
+        <w:t>Per poter utilizzare il browser Chrome su Linux, sono necessari:</w:t>
+      </w:r>
+    </w:p>
+    <w:p>
+      <w:pPr>
+        <w:pStyle w:val="Paragrafoelenco"/>
+        <w:numPr>
+          <w:ilvl w:val="3"/>
+          <w:numId w:val="7"/>
+        </w:numPr>
+        <w:spacing w:after="0"/>
+      </w:pPr>
+      <w:r>
+        <w:t>Ubuntu a 64 bit 14.04 o versioni successive, Debian 8 o versioni successive, openSUSE 13.3</w:t>
+      </w:r>
+      <w:r>
+        <w:t xml:space="preserve"> </w:t>
+      </w:r>
+      <w:r>
+        <w:t>o versioni successive oppure Fedora Linux 24 o versioni successive</w:t>
+      </w:r>
+      <w:r>
+        <w:t>;</w:t>
+      </w:r>
+    </w:p>
+    <w:p>
+      <w:pPr>
+        <w:pStyle w:val="Paragrafoelenco"/>
+        <w:numPr>
+          <w:ilvl w:val="3"/>
+          <w:numId w:val="7"/>
+        </w:numPr>
+        <w:spacing w:after="0"/>
+      </w:pPr>
+      <w:r>
+        <w:t xml:space="preserve">Un processore Intel Pentium 4 o versioni successive che supporti SSE2 </w:t>
+      </w:r>
+      <w:r>
+        <w:t>;</w:t>
+      </w:r>
+    </w:p>
+    <w:p>
+      <w:pPr>
+        <w:spacing w:after="0"/>
+        <w:ind w:left="0" w:firstLine="0"/>
+      </w:pPr>
     </w:p>
     <w:p>
       <w:pPr>
         <w:ind w:left="0" w:firstLine="0"/>
         <w:jc w:val="left"/>
         <w:rPr>
-          <w:sz w:val="24"/>
-          <w:szCs w:val="24"/>
+          <w:b/>
+          <w:bCs/>
+          <w:sz w:val="36"/>
+          <w:szCs w:val="36"/>
         </w:rPr>
       </w:pPr>
       <w:r>
         <w:rPr>
+          <w:noProof/>
           <w:sz w:val="24"/>
           <w:szCs w:val="24"/>
         </w:rPr>
         <w:drawing>
-          <wp:inline distT="0" distB="0" distL="0" distR="0" wp14:anchorId="7E9F8D26" wp14:editId="0E007660">
+          <wp:anchor distT="0" distB="0" distL="114300" distR="114300" simplePos="0" relativeHeight="251658240" behindDoc="1" locked="0" layoutInCell="1" allowOverlap="1" wp14:anchorId="7E9F8D26" wp14:editId="31264D29">
+            <wp:simplePos x="0" y="0"/>
+            <wp:positionH relativeFrom="margin">
+              <wp:posOffset>984250</wp:posOffset>
+            </wp:positionH>
+            <wp:positionV relativeFrom="paragraph">
+              <wp:posOffset>220345</wp:posOffset>
+            </wp:positionV>
             <wp:extent cx="2921000" cy="3886200"/>
             <wp:effectExtent l="0" t="0" r="0" b="0"/>
+            <wp:wrapNone/>
             <wp:docPr id="1" name="Immagine 1"/>
             <wp:cNvGraphicFramePr>
               <a:graphicFrameLocks xmlns:a="http://schemas.openxmlformats.org/drawingml/2006/main" noChangeAspect="1"/>
@@ -76,7 +576,13 @@
                     <pic:cNvPicPr/>
                   </pic:nvPicPr>
                   <pic:blipFill>
-                    <a:blip r:embed="rId5"/>
+                    <a:blip r:embed="rId7">
+                      <a:extLst>
+                        <a:ext uri="{28A0092B-C50C-407E-A947-70E740481C1C}">
+                          <a14:useLocalDpi xmlns:a14="http://schemas.microsoft.com/office/drawing/2010/main" val="0"/>
+                        </a:ext>
+                      </a:extLst>
+                    </a:blip>
                     <a:stretch>
                       <a:fillRect/>
                     </a:stretch>
@@ -84,7 +590,7 @@
                   <pic:spPr>
                     <a:xfrm>
                       <a:off x="0" y="0"/>
-                      <a:ext cx="2929730" cy="3897815"/>
+                      <a:ext cx="2921000" cy="3886200"/>
                     </a:xfrm>
                     <a:prstGeom prst="rect">
                       <a:avLst/>
@@ -93,9 +599,150 @@
                 </pic:pic>
               </a:graphicData>
             </a:graphic>
-          </wp:inline>
+          </wp:anchor>
         </w:drawing>
       </w:r>
+      <w:r>
+        <w:rPr>
+          <w:b/>
+          <w:bCs/>
+          <w:sz w:val="28"/>
+          <w:szCs w:val="28"/>
+        </w:rPr>
+        <w:t>3.</w:t>
+      </w:r>
+      <w:r>
+        <w:rPr>
+          <w:b/>
+          <w:bCs/>
+          <w:sz w:val="28"/>
+          <w:szCs w:val="28"/>
+        </w:rPr>
+        <w:t xml:space="preserve"> Use cases</w:t>
+      </w:r>
+    </w:p>
+    <w:p>
+      <w:pPr>
+        <w:pStyle w:val="Paragrafoelenco"/>
+        <w:numPr>
+          <w:ilvl w:val="0"/>
+          <w:numId w:val="1"/>
+        </w:numPr>
+        <w:jc w:val="left"/>
+        <w:rPr>
+          <w:sz w:val="24"/>
+          <w:szCs w:val="24"/>
+        </w:rPr>
+      </w:pPr>
+      <w:r>
+        <w:rPr>
+          <w:b/>
+          <w:bCs/>
+          <w:sz w:val="24"/>
+          <w:szCs w:val="24"/>
+        </w:rPr>
+        <w:t>Utente Generico – Use Cases</w:t>
+      </w:r>
+    </w:p>
+    <w:p>
+      <w:pPr>
+        <w:ind w:left="0" w:firstLine="0"/>
+        <w:jc w:val="left"/>
+        <w:rPr>
+          <w:sz w:val="24"/>
+          <w:szCs w:val="24"/>
+        </w:rPr>
+      </w:pPr>
+    </w:p>
+    <w:p>
+      <w:pPr>
+        <w:jc w:val="left"/>
+        <w:rPr>
+          <w:sz w:val="24"/>
+          <w:szCs w:val="24"/>
+        </w:rPr>
+      </w:pPr>
+    </w:p>
+    <w:p>
+      <w:pPr>
+        <w:jc w:val="left"/>
+        <w:rPr>
+          <w:sz w:val="24"/>
+          <w:szCs w:val="24"/>
+        </w:rPr>
+      </w:pPr>
+    </w:p>
+    <w:p>
+      <w:pPr>
+        <w:jc w:val="left"/>
+        <w:rPr>
+          <w:sz w:val="24"/>
+          <w:szCs w:val="24"/>
+        </w:rPr>
+      </w:pPr>
+    </w:p>
+    <w:p>
+      <w:pPr>
+        <w:jc w:val="left"/>
+        <w:rPr>
+          <w:sz w:val="24"/>
+          <w:szCs w:val="24"/>
+        </w:rPr>
+      </w:pPr>
+    </w:p>
+    <w:p>
+      <w:pPr>
+        <w:jc w:val="left"/>
+        <w:rPr>
+          <w:sz w:val="24"/>
+          <w:szCs w:val="24"/>
+        </w:rPr>
+      </w:pPr>
+    </w:p>
+    <w:p>
+      <w:pPr>
+        <w:jc w:val="left"/>
+        <w:rPr>
+          <w:sz w:val="24"/>
+          <w:szCs w:val="24"/>
+        </w:rPr>
+      </w:pPr>
+    </w:p>
+    <w:p>
+      <w:pPr>
+        <w:jc w:val="left"/>
+        <w:rPr>
+          <w:sz w:val="24"/>
+          <w:szCs w:val="24"/>
+        </w:rPr>
+      </w:pPr>
+    </w:p>
+    <w:p>
+      <w:pPr>
+        <w:jc w:val="left"/>
+        <w:rPr>
+          <w:sz w:val="24"/>
+          <w:szCs w:val="24"/>
+        </w:rPr>
+      </w:pPr>
+    </w:p>
+    <w:p>
+      <w:pPr>
+        <w:jc w:val="left"/>
+        <w:rPr>
+          <w:sz w:val="24"/>
+          <w:szCs w:val="24"/>
+        </w:rPr>
+      </w:pPr>
+    </w:p>
+    <w:p>
+      <w:pPr>
+        <w:jc w:val="left"/>
+        <w:rPr>
+          <w:sz w:val="24"/>
+          <w:szCs w:val="24"/>
+        </w:rPr>
+      </w:pPr>
     </w:p>
     <w:p>
       <w:pPr>
@@ -139,6 +786,7 @@
                 <w:sz w:val="24"/>
                 <w:szCs w:val="24"/>
               </w:rPr>
+              <w:lastRenderedPageBreak/>
               <w:t>Nome</w:t>
             </w:r>
           </w:p>
@@ -150,12 +798,23 @@
           <w:p>
             <w:pPr>
               <w:ind w:left="0" w:firstLine="0"/>
-              <w:jc w:val="left"/>
-              <w:rPr>
-                <w:sz w:val="24"/>
-                <w:szCs w:val="24"/>
-              </w:rPr>
-            </w:pPr>
+              <w:jc w:val="center"/>
+              <w:rPr>
+                <w:b/>
+                <w:bCs/>
+                <w:sz w:val="24"/>
+                <w:szCs w:val="24"/>
+              </w:rPr>
+            </w:pPr>
+            <w:r>
+              <w:rPr>
+                <w:b/>
+                <w:bCs/>
+                <w:sz w:val="24"/>
+                <w:szCs w:val="24"/>
+              </w:rPr>
+              <w:t>Creazione personaggio</w:t>
+            </w:r>
           </w:p>
         </w:tc>
       </w:tr>
@@ -193,12 +852,26 @@
           <w:p>
             <w:pPr>
               <w:ind w:left="0" w:firstLine="0"/>
-              <w:jc w:val="left"/>
-              <w:rPr>
-                <w:sz w:val="24"/>
-                <w:szCs w:val="24"/>
-              </w:rPr>
-            </w:pPr>
+              <w:jc w:val="center"/>
+              <w:rPr>
+                <w:sz w:val="24"/>
+                <w:szCs w:val="24"/>
+              </w:rPr>
+            </w:pPr>
+            <w:r>
+              <w:rPr>
+                <w:sz w:val="24"/>
+                <w:szCs w:val="24"/>
+              </w:rPr>
+              <w:t>1</w:t>
+            </w:r>
+            <w:r>
+              <w:rPr>
+                <w:sz w:val="24"/>
+                <w:szCs w:val="24"/>
+              </w:rPr>
+              <w:t>.1</w:t>
+            </w:r>
           </w:p>
         </w:tc>
       </w:tr>
@@ -236,12 +909,19 @@
           <w:p>
             <w:pPr>
               <w:ind w:left="0" w:firstLine="0"/>
-              <w:jc w:val="left"/>
-              <w:rPr>
-                <w:sz w:val="24"/>
-                <w:szCs w:val="24"/>
-              </w:rPr>
-            </w:pPr>
+              <w:jc w:val="center"/>
+              <w:rPr>
+                <w:sz w:val="24"/>
+                <w:szCs w:val="24"/>
+              </w:rPr>
+            </w:pPr>
+            <w:r>
+              <w:rPr>
+                <w:sz w:val="24"/>
+                <w:szCs w:val="24"/>
+              </w:rPr>
+              <w:t>Utente generico</w:t>
+            </w:r>
           </w:p>
         </w:tc>
       </w:tr>
@@ -279,12 +959,19 @@
           <w:p>
             <w:pPr>
               <w:ind w:left="0" w:firstLine="0"/>
-              <w:jc w:val="left"/>
-              <w:rPr>
-                <w:sz w:val="24"/>
-                <w:szCs w:val="24"/>
-              </w:rPr>
-            </w:pPr>
+              <w:jc w:val="center"/>
+              <w:rPr>
+                <w:sz w:val="24"/>
+                <w:szCs w:val="24"/>
+              </w:rPr>
+            </w:pPr>
+            <w:r>
+              <w:rPr>
+                <w:sz w:val="24"/>
+                <w:szCs w:val="24"/>
+              </w:rPr>
+              <w:t>Successivamente all’operazione di login l’utente si trova nella pagina di selezione/creazione personaggio</w:t>
+            </w:r>
           </w:p>
         </w:tc>
       </w:tr>
@@ -321,13 +1008,87 @@
           </w:tcPr>
           <w:p>
             <w:pPr>
-              <w:ind w:left="0" w:firstLine="0"/>
-              <w:jc w:val="left"/>
-              <w:rPr>
-                <w:sz w:val="24"/>
-                <w:szCs w:val="24"/>
-              </w:rPr>
-            </w:pPr>
+              <w:pStyle w:val="Paragrafoelenco"/>
+              <w:numPr>
+                <w:ilvl w:val="0"/>
+                <w:numId w:val="8"/>
+              </w:numPr>
+              <w:jc w:val="left"/>
+              <w:rPr>
+                <w:sz w:val="24"/>
+                <w:szCs w:val="24"/>
+              </w:rPr>
+            </w:pPr>
+            <w:r>
+              <w:rPr>
+                <w:sz w:val="24"/>
+                <w:szCs w:val="24"/>
+              </w:rPr>
+              <w:t>L’utente clicca sull’apposita icona per la creazione del personaggio</w:t>
+            </w:r>
+          </w:p>
+          <w:p>
+            <w:pPr>
+              <w:pStyle w:val="Paragrafoelenco"/>
+              <w:numPr>
+                <w:ilvl w:val="0"/>
+                <w:numId w:val="8"/>
+              </w:numPr>
+              <w:jc w:val="left"/>
+              <w:rPr>
+                <w:sz w:val="24"/>
+                <w:szCs w:val="24"/>
+              </w:rPr>
+            </w:pPr>
+            <w:r>
+              <w:rPr>
+                <w:sz w:val="24"/>
+                <w:szCs w:val="24"/>
+              </w:rPr>
+              <w:t>Inserisce il nome del personaggio nell’apposita form</w:t>
+            </w:r>
+          </w:p>
+          <w:p>
+            <w:pPr>
+              <w:pStyle w:val="Paragrafoelenco"/>
+              <w:numPr>
+                <w:ilvl w:val="0"/>
+                <w:numId w:val="8"/>
+              </w:numPr>
+              <w:jc w:val="left"/>
+              <w:rPr>
+                <w:sz w:val="24"/>
+                <w:szCs w:val="24"/>
+              </w:rPr>
+            </w:pPr>
+            <w:r>
+              <w:rPr>
+                <w:sz w:val="24"/>
+                <w:szCs w:val="24"/>
+              </w:rPr>
+              <w:t>Seleziona la classe del personaggio</w:t>
+            </w:r>
+          </w:p>
+          <w:p>
+            <w:pPr>
+              <w:pStyle w:val="Paragrafoelenco"/>
+              <w:numPr>
+                <w:ilvl w:val="0"/>
+                <w:numId w:val="8"/>
+              </w:numPr>
+              <w:jc w:val="left"/>
+              <w:rPr>
+                <w:sz w:val="24"/>
+                <w:szCs w:val="24"/>
+              </w:rPr>
+            </w:pPr>
+            <w:r>
+              <w:rPr>
+                <w:sz w:val="24"/>
+                <w:szCs w:val="24"/>
+              </w:rPr>
+              <w:t>Preme Invio</w:t>
+            </w:r>
           </w:p>
         </w:tc>
       </w:tr>
@@ -365,12 +1126,19 @@
           <w:p>
             <w:pPr>
               <w:ind w:left="0" w:firstLine="0"/>
-              <w:jc w:val="left"/>
-              <w:rPr>
-                <w:sz w:val="24"/>
-                <w:szCs w:val="24"/>
-              </w:rPr>
-            </w:pPr>
+              <w:jc w:val="center"/>
+              <w:rPr>
+                <w:sz w:val="24"/>
+                <w:szCs w:val="24"/>
+              </w:rPr>
+            </w:pPr>
+            <w:r>
+              <w:rPr>
+                <w:sz w:val="24"/>
+                <w:szCs w:val="24"/>
+              </w:rPr>
+              <w:t>L’utente ritorna alla pagina di selezione/creazione personaggio con il nuovo personaggio creato</w:t>
+            </w:r>
           </w:p>
         </w:tc>
       </w:tr>
@@ -429,12 +1197,23 @@
           <w:p>
             <w:pPr>
               <w:ind w:left="0" w:firstLine="0"/>
-              <w:jc w:val="left"/>
-              <w:rPr>
-                <w:sz w:val="24"/>
-                <w:szCs w:val="24"/>
-              </w:rPr>
-            </w:pPr>
+              <w:jc w:val="center"/>
+              <w:rPr>
+                <w:b/>
+                <w:bCs/>
+                <w:sz w:val="24"/>
+                <w:szCs w:val="24"/>
+              </w:rPr>
+            </w:pPr>
+            <w:r>
+              <w:rPr>
+                <w:b/>
+                <w:bCs/>
+                <w:sz w:val="24"/>
+                <w:szCs w:val="24"/>
+              </w:rPr>
+              <w:t>Acquisto dal mercato</w:t>
+            </w:r>
           </w:p>
         </w:tc>
       </w:tr>
@@ -472,12 +1251,19 @@
           <w:p>
             <w:pPr>
               <w:ind w:left="0" w:firstLine="0"/>
-              <w:jc w:val="left"/>
-              <w:rPr>
-                <w:sz w:val="24"/>
-                <w:szCs w:val="24"/>
-              </w:rPr>
-            </w:pPr>
+              <w:jc w:val="center"/>
+              <w:rPr>
+                <w:sz w:val="24"/>
+                <w:szCs w:val="24"/>
+              </w:rPr>
+            </w:pPr>
+            <w:r>
+              <w:rPr>
+                <w:sz w:val="24"/>
+                <w:szCs w:val="24"/>
+              </w:rPr>
+              <w:t>1.7</w:t>
+            </w:r>
           </w:p>
         </w:tc>
       </w:tr>
@@ -515,12 +1301,19 @@
           <w:p>
             <w:pPr>
               <w:ind w:left="0" w:firstLine="0"/>
-              <w:jc w:val="left"/>
-              <w:rPr>
-                <w:sz w:val="24"/>
-                <w:szCs w:val="24"/>
-              </w:rPr>
-            </w:pPr>
+              <w:jc w:val="center"/>
+              <w:rPr>
+                <w:sz w:val="24"/>
+                <w:szCs w:val="24"/>
+              </w:rPr>
+            </w:pPr>
+            <w:r>
+              <w:rPr>
+                <w:sz w:val="24"/>
+                <w:szCs w:val="24"/>
+              </w:rPr>
+              <w:t>Utente generico</w:t>
+            </w:r>
           </w:p>
         </w:tc>
       </w:tr>
@@ -558,12 +1351,19 @@
           <w:p>
             <w:pPr>
               <w:ind w:left="0" w:firstLine="0"/>
-              <w:jc w:val="left"/>
-              <w:rPr>
-                <w:sz w:val="24"/>
-                <w:szCs w:val="24"/>
-              </w:rPr>
-            </w:pPr>
+              <w:jc w:val="center"/>
+              <w:rPr>
+                <w:sz w:val="24"/>
+                <w:szCs w:val="24"/>
+              </w:rPr>
+            </w:pPr>
+            <w:r>
+              <w:rPr>
+                <w:sz w:val="24"/>
+                <w:szCs w:val="24"/>
+              </w:rPr>
+              <w:t>L’utente è loggato e si trova all’interno dell’interfaccia di gioco.</w:t>
+            </w:r>
           </w:p>
         </w:tc>
       </w:tr>
@@ -600,13 +1400,52 @@
           </w:tcPr>
           <w:p>
             <w:pPr>
-              <w:ind w:left="0" w:firstLine="0"/>
-              <w:jc w:val="left"/>
-              <w:rPr>
-                <w:sz w:val="24"/>
-                <w:szCs w:val="24"/>
-              </w:rPr>
-            </w:pPr>
+              <w:pStyle w:val="Paragrafoelenco"/>
+              <w:numPr>
+                <w:ilvl w:val="0"/>
+                <w:numId w:val="9"/>
+              </w:numPr>
+              <w:jc w:val="left"/>
+              <w:rPr>
+                <w:sz w:val="24"/>
+                <w:szCs w:val="24"/>
+              </w:rPr>
+            </w:pPr>
+            <w:r>
+              <w:rPr>
+                <w:sz w:val="24"/>
+                <w:szCs w:val="24"/>
+              </w:rPr>
+              <w:t>L’utente clicca sull’apposito bottone per entrare nel mercato</w:t>
+            </w:r>
+          </w:p>
+          <w:p>
+            <w:pPr>
+              <w:pStyle w:val="Paragrafoelenco"/>
+              <w:numPr>
+                <w:ilvl w:val="0"/>
+                <w:numId w:val="9"/>
+              </w:numPr>
+              <w:jc w:val="left"/>
+              <w:rPr>
+                <w:sz w:val="24"/>
+                <w:szCs w:val="24"/>
+              </w:rPr>
+            </w:pPr>
+            <w:r>
+              <w:rPr>
+                <w:sz w:val="24"/>
+                <w:szCs w:val="24"/>
+              </w:rPr>
+              <w:t>Seleziona il l’item da lui desiderato</w:t>
+            </w:r>
+            <w:r>
+              <w:rPr>
+                <w:sz w:val="24"/>
+                <w:szCs w:val="24"/>
+              </w:rPr>
+              <w:t xml:space="preserve"> cliccando sul bottone acquista</w:t>
+            </w:r>
           </w:p>
         </w:tc>
       </w:tr>
@@ -644,12 +1483,19 @@
           <w:p>
             <w:pPr>
               <w:ind w:left="0" w:firstLine="0"/>
-              <w:jc w:val="left"/>
-              <w:rPr>
-                <w:sz w:val="24"/>
-                <w:szCs w:val="24"/>
-              </w:rPr>
-            </w:pPr>
+              <w:jc w:val="center"/>
+              <w:rPr>
+                <w:sz w:val="24"/>
+                <w:szCs w:val="24"/>
+              </w:rPr>
+            </w:pPr>
+            <w:r>
+              <w:rPr>
+                <w:sz w:val="24"/>
+                <w:szCs w:val="24"/>
+              </w:rPr>
+              <w:t>L’item acquistato viene inserito nell’inventario dell’utente che resta livero di continuare a navigare nel mercato.</w:t>
+            </w:r>
           </w:p>
         </w:tc>
       </w:tr>
@@ -708,12 +1554,23 @@
           <w:p>
             <w:pPr>
               <w:ind w:left="0" w:firstLine="0"/>
-              <w:jc w:val="left"/>
-              <w:rPr>
-                <w:sz w:val="24"/>
-                <w:szCs w:val="24"/>
-              </w:rPr>
-            </w:pPr>
+              <w:jc w:val="center"/>
+              <w:rPr>
+                <w:b/>
+                <w:bCs/>
+                <w:sz w:val="24"/>
+                <w:szCs w:val="24"/>
+              </w:rPr>
+            </w:pPr>
+            <w:r>
+              <w:rPr>
+                <w:b/>
+                <w:bCs/>
+                <w:sz w:val="24"/>
+                <w:szCs w:val="24"/>
+              </w:rPr>
+              <w:t>Login</w:t>
+            </w:r>
           </w:p>
         </w:tc>
       </w:tr>
@@ -751,12 +1608,19 @@
           <w:p>
             <w:pPr>
               <w:ind w:left="0" w:firstLine="0"/>
-              <w:jc w:val="left"/>
-              <w:rPr>
-                <w:sz w:val="24"/>
-                <w:szCs w:val="24"/>
-              </w:rPr>
-            </w:pPr>
+              <w:jc w:val="center"/>
+              <w:rPr>
+                <w:sz w:val="24"/>
+                <w:szCs w:val="24"/>
+              </w:rPr>
+            </w:pPr>
+            <w:r>
+              <w:rPr>
+                <w:sz w:val="24"/>
+                <w:szCs w:val="24"/>
+              </w:rPr>
+              <w:t>1.10</w:t>
+            </w:r>
           </w:p>
         </w:tc>
       </w:tr>
@@ -794,12 +1658,19 @@
           <w:p>
             <w:pPr>
               <w:ind w:left="0" w:firstLine="0"/>
-              <w:jc w:val="left"/>
-              <w:rPr>
-                <w:sz w:val="24"/>
-                <w:szCs w:val="24"/>
-              </w:rPr>
-            </w:pPr>
+              <w:jc w:val="center"/>
+              <w:rPr>
+                <w:sz w:val="24"/>
+                <w:szCs w:val="24"/>
+              </w:rPr>
+            </w:pPr>
+            <w:r>
+              <w:rPr>
+                <w:sz w:val="24"/>
+                <w:szCs w:val="24"/>
+              </w:rPr>
+              <w:t xml:space="preserve"> Utente generico</w:t>
+            </w:r>
           </w:p>
         </w:tc>
       </w:tr>
@@ -837,12 +1708,19 @@
           <w:p>
             <w:pPr>
               <w:ind w:left="0" w:firstLine="0"/>
-              <w:jc w:val="left"/>
-              <w:rPr>
-                <w:sz w:val="24"/>
-                <w:szCs w:val="24"/>
-              </w:rPr>
-            </w:pPr>
+              <w:jc w:val="center"/>
+              <w:rPr>
+                <w:sz w:val="24"/>
+                <w:szCs w:val="24"/>
+              </w:rPr>
+            </w:pPr>
+            <w:r>
+              <w:rPr>
+                <w:sz w:val="24"/>
+                <w:szCs w:val="24"/>
+              </w:rPr>
+              <w:t>L’utente si trova nell’apposita pagina di login</w:t>
+            </w:r>
           </w:p>
         </w:tc>
       </w:tr>
@@ -879,13 +1757,45 @@
           </w:tcPr>
           <w:p>
             <w:pPr>
-              <w:ind w:left="0" w:firstLine="0"/>
-              <w:jc w:val="left"/>
-              <w:rPr>
-                <w:sz w:val="24"/>
-                <w:szCs w:val="24"/>
-              </w:rPr>
-            </w:pPr>
+              <w:pStyle w:val="Paragrafoelenco"/>
+              <w:numPr>
+                <w:ilvl w:val="0"/>
+                <w:numId w:val="11"/>
+              </w:numPr>
+              <w:jc w:val="left"/>
+              <w:rPr>
+                <w:sz w:val="24"/>
+                <w:szCs w:val="24"/>
+              </w:rPr>
+            </w:pPr>
+            <w:r>
+              <w:rPr>
+                <w:sz w:val="24"/>
+                <w:szCs w:val="24"/>
+              </w:rPr>
+              <w:t>L’utente inserisce nome utente e password</w:t>
+            </w:r>
+          </w:p>
+          <w:p>
+            <w:pPr>
+              <w:pStyle w:val="Paragrafoelenco"/>
+              <w:numPr>
+                <w:ilvl w:val="0"/>
+                <w:numId w:val="11"/>
+              </w:numPr>
+              <w:jc w:val="left"/>
+              <w:rPr>
+                <w:sz w:val="24"/>
+                <w:szCs w:val="24"/>
+              </w:rPr>
+            </w:pPr>
+            <w:r>
+              <w:rPr>
+                <w:sz w:val="24"/>
+                <w:szCs w:val="24"/>
+              </w:rPr>
+              <w:t>Clicca sull’apposito bottone login</w:t>
+            </w:r>
           </w:p>
         </w:tc>
       </w:tr>
@@ -923,12 +1833,19 @@
           <w:p>
             <w:pPr>
               <w:ind w:left="0" w:firstLine="0"/>
-              <w:jc w:val="left"/>
-              <w:rPr>
-                <w:sz w:val="24"/>
-                <w:szCs w:val="24"/>
-              </w:rPr>
-            </w:pPr>
+              <w:jc w:val="center"/>
+              <w:rPr>
+                <w:sz w:val="24"/>
+                <w:szCs w:val="24"/>
+              </w:rPr>
+            </w:pPr>
+            <w:r>
+              <w:rPr>
+                <w:sz w:val="24"/>
+                <w:szCs w:val="24"/>
+              </w:rPr>
+              <w:t>L’utente si ritrova sulla pagina di creazione/selezione del personaggio autenticato</w:t>
+            </w:r>
           </w:p>
         </w:tc>
       </w:tr>
@@ -976,7 +1893,6 @@
                 <w:sz w:val="24"/>
                 <w:szCs w:val="24"/>
               </w:rPr>
-              <w:lastRenderedPageBreak/>
               <w:t>Nome</w:t>
             </w:r>
           </w:p>
@@ -1535,6 +2451,7 @@
                 <w:sz w:val="24"/>
                 <w:szCs w:val="24"/>
               </w:rPr>
+              <w:lastRenderedPageBreak/>
               <w:t>Nome</w:t>
             </w:r>
           </w:p>
@@ -1821,6 +2738,7 @@
         <w:rPr>
           <w:b/>
           <w:bCs/>
+          <w:noProof/>
           <w:sz w:val="24"/>
           <w:szCs w:val="24"/>
         </w:rPr>
@@ -1840,7 +2758,7 @@
                     <pic:cNvPicPr/>
                   </pic:nvPicPr>
                   <pic:blipFill>
-                    <a:blip r:embed="rId6"/>
+                    <a:blip r:embed="rId8"/>
                     <a:stretch>
                       <a:fillRect/>
                     </a:stretch>
@@ -1905,12 +2823,23 @@
           <w:p>
             <w:pPr>
               <w:ind w:left="0" w:firstLine="0"/>
-              <w:jc w:val="left"/>
-              <w:rPr>
-                <w:sz w:val="24"/>
-                <w:szCs w:val="24"/>
-              </w:rPr>
-            </w:pPr>
+              <w:jc w:val="center"/>
+              <w:rPr>
+                <w:b/>
+                <w:bCs/>
+                <w:sz w:val="24"/>
+                <w:szCs w:val="24"/>
+              </w:rPr>
+            </w:pPr>
+            <w:r>
+              <w:rPr>
+                <w:b/>
+                <w:bCs/>
+                <w:sz w:val="24"/>
+                <w:szCs w:val="24"/>
+              </w:rPr>
+              <w:t>Register</w:t>
+            </w:r>
           </w:p>
         </w:tc>
       </w:tr>
@@ -1948,12 +2877,19 @@
           <w:p>
             <w:pPr>
               <w:ind w:left="0" w:firstLine="0"/>
-              <w:jc w:val="left"/>
-              <w:rPr>
-                <w:sz w:val="24"/>
-                <w:szCs w:val="24"/>
-              </w:rPr>
-            </w:pPr>
+              <w:jc w:val="center"/>
+              <w:rPr>
+                <w:sz w:val="24"/>
+                <w:szCs w:val="24"/>
+              </w:rPr>
+            </w:pPr>
+            <w:r>
+              <w:rPr>
+                <w:sz w:val="24"/>
+                <w:szCs w:val="24"/>
+              </w:rPr>
+              <w:t>1.6</w:t>
+            </w:r>
           </w:p>
         </w:tc>
       </w:tr>
@@ -1991,12 +2927,19 @@
           <w:p>
             <w:pPr>
               <w:ind w:left="0" w:firstLine="0"/>
-              <w:jc w:val="left"/>
-              <w:rPr>
-                <w:sz w:val="24"/>
-                <w:szCs w:val="24"/>
-              </w:rPr>
-            </w:pPr>
+              <w:jc w:val="center"/>
+              <w:rPr>
+                <w:sz w:val="24"/>
+                <w:szCs w:val="24"/>
+              </w:rPr>
+            </w:pPr>
+            <w:r>
+              <w:rPr>
+                <w:sz w:val="24"/>
+                <w:szCs w:val="24"/>
+              </w:rPr>
+              <w:t>Utente anonimo</w:t>
+            </w:r>
           </w:p>
         </w:tc>
       </w:tr>
@@ -2034,12 +2977,19 @@
           <w:p>
             <w:pPr>
               <w:ind w:left="0" w:firstLine="0"/>
-              <w:jc w:val="left"/>
-              <w:rPr>
-                <w:sz w:val="24"/>
-                <w:szCs w:val="24"/>
-              </w:rPr>
-            </w:pPr>
+              <w:jc w:val="center"/>
+              <w:rPr>
+                <w:sz w:val="24"/>
+                <w:szCs w:val="24"/>
+              </w:rPr>
+            </w:pPr>
+            <w:r>
+              <w:rPr>
+                <w:sz w:val="24"/>
+                <w:szCs w:val="24"/>
+              </w:rPr>
+              <w:t>L’utente si trova sulla pagina di login del gioco</w:t>
+            </w:r>
           </w:p>
         </w:tc>
       </w:tr>
@@ -2076,13 +3026,66 @@
           </w:tcPr>
           <w:p>
             <w:pPr>
-              <w:ind w:left="0" w:firstLine="0"/>
-              <w:jc w:val="left"/>
-              <w:rPr>
-                <w:sz w:val="24"/>
-                <w:szCs w:val="24"/>
-              </w:rPr>
-            </w:pPr>
+              <w:pStyle w:val="Paragrafoelenco"/>
+              <w:numPr>
+                <w:ilvl w:val="0"/>
+                <w:numId w:val="12"/>
+              </w:numPr>
+              <w:jc w:val="left"/>
+              <w:rPr>
+                <w:sz w:val="24"/>
+                <w:szCs w:val="24"/>
+              </w:rPr>
+            </w:pPr>
+            <w:r>
+              <w:rPr>
+                <w:sz w:val="24"/>
+                <w:szCs w:val="24"/>
+              </w:rPr>
+              <w:t>L’utente clicca sul bottone registrati</w:t>
+            </w:r>
+          </w:p>
+          <w:p>
+            <w:pPr>
+              <w:pStyle w:val="Paragrafoelenco"/>
+              <w:numPr>
+                <w:ilvl w:val="0"/>
+                <w:numId w:val="12"/>
+              </w:numPr>
+              <w:jc w:val="left"/>
+              <w:rPr>
+                <w:sz w:val="24"/>
+                <w:szCs w:val="24"/>
+              </w:rPr>
+            </w:pPr>
+            <w:r>
+              <w:rPr>
+                <w:sz w:val="24"/>
+                <w:szCs w:val="24"/>
+              </w:rPr>
+              <w:t>Inserisce in dati nella forma</w:t>
+            </w:r>
+          </w:p>
+          <w:p>
+            <w:pPr>
+              <w:pStyle w:val="Paragrafoelenco"/>
+              <w:numPr>
+                <w:ilvl w:val="0"/>
+                <w:numId w:val="12"/>
+              </w:numPr>
+              <w:jc w:val="left"/>
+              <w:rPr>
+                <w:sz w:val="24"/>
+                <w:szCs w:val="24"/>
+              </w:rPr>
+            </w:pPr>
+            <w:r>
+              <w:rPr>
+                <w:sz w:val="24"/>
+                <w:szCs w:val="24"/>
+              </w:rPr>
+              <w:t>Clicca sul bottone registrati</w:t>
+            </w:r>
           </w:p>
         </w:tc>
       </w:tr>
@@ -2120,12 +3123,19 @@
           <w:p>
             <w:pPr>
               <w:ind w:left="0" w:firstLine="0"/>
-              <w:jc w:val="left"/>
-              <w:rPr>
-                <w:sz w:val="24"/>
-                <w:szCs w:val="24"/>
-              </w:rPr>
-            </w:pPr>
+              <w:jc w:val="center"/>
+              <w:rPr>
+                <w:sz w:val="24"/>
+                <w:szCs w:val="24"/>
+              </w:rPr>
+            </w:pPr>
+            <w:r>
+              <w:rPr>
+                <w:sz w:val="24"/>
+                <w:szCs w:val="24"/>
+              </w:rPr>
+              <w:t>L’utente viene reindirizzato alla pagina di creazione/selezione del personaggio registrato e loggato.</w:t>
+            </w:r>
           </w:p>
         </w:tc>
       </w:tr>
@@ -2181,6 +3191,56 @@
 </w:document>
 </file>
 
+<file path=word/endnotes.xml><?xml version="1.0" encoding="utf-8"?>
+<w:endnotes xmlns:wpc="http://schemas.microsoft.com/office/word/2010/wordprocessingCanvas" xmlns:cx="http://schemas.microsoft.com/office/drawing/2014/chartex" xmlns:cx1="http://schemas.microsoft.com/office/drawing/2015/9/8/chartex" xmlns:cx2="http://schemas.microsoft.com/office/drawing/2015/10/21/chartex" xmlns:cx3="http://schemas.microsoft.com/office/drawing/2016/5/9/chartex" xmlns:cx4="http://schemas.microsoft.com/office/drawing/2016/5/10/chartex" xmlns:cx5="http://schemas.microsoft.com/office/drawing/2016/5/11/chartex" xmlns:cx6="http://schemas.microsoft.com/office/drawing/2016/5/12/chartex" xmlns:cx7="http://schemas.microsoft.com/office/drawing/2016/5/13/chartex" xmlns:cx8="http://schemas.microsoft.com/office/drawing/2016/5/14/chartex" xmlns:mc="http://schemas.openxmlformats.org/markup-compatibility/2006" xmlns:aink="http://schemas.microsoft.com/office/drawing/2016/ink" xmlns:am3d="http://schemas.microsoft.com/office/drawing/2017/model3d" xmlns:o="urn:schemas-microsoft-com:office:office" xmlns:r="http://schemas.openxmlformats.org/officeDocument/2006/relationships" xmlns:m="http://schemas.openxmlformats.org/officeDocument/2006/math" xmlns:v="urn:schemas-microsoft-com:vml" xmlns:wp14="http://schemas.microsoft.com/office/word/2010/wordprocessingDrawing" xmlns:wp="http://schemas.openxmlformats.org/drawingml/2006/wordprocessingDrawing" xmlns:w10="urn:schemas-microsoft-com:office:word" xmlns:w="http://schemas.openxmlformats.org/wordprocessingml/2006/main" xmlns:w14="http://schemas.microsoft.com/office/word/2010/wordml" xmlns:w15="http://schemas.microsoft.com/office/word/2012/wordml" xmlns:w16cid="http://schemas.microsoft.com/office/word/2016/wordml/cid" xmlns:w16se="http://schemas.microsoft.com/office/word/2015/wordml/symex" xmlns:wpg="http://schemas.microsoft.com/office/word/2010/wordprocessingGroup" xmlns:wpi="http://schemas.microsoft.com/office/word/2010/wordprocessingInk" xmlns:wne="http://schemas.microsoft.com/office/word/2006/wordml" xmlns:wps="http://schemas.microsoft.com/office/word/2010/wordprocessingShape" mc:Ignorable="w14 w15 w16se w16cid wp14">
+  <w:endnote w:type="separator" w:id="-1">
+    <w:p>
+      <w:pPr>
+        <w:spacing w:after="0"/>
+      </w:pPr>
+      <w:r>
+        <w:separator/>
+      </w:r>
+    </w:p>
+  </w:endnote>
+  <w:endnote w:type="continuationSeparator" w:id="0">
+    <w:p>
+      <w:pPr>
+        <w:spacing w:after="0"/>
+      </w:pPr>
+      <w:r>
+        <w:continuationSeparator/>
+      </w:r>
+    </w:p>
+  </w:endnote>
+</w:endnotes>
+</file>
+
+<file path=word/footnotes.xml><?xml version="1.0" encoding="utf-8"?>
+<w:footnotes xmlns:wpc="http://schemas.microsoft.com/office/word/2010/wordprocessingCanvas" xmlns:cx="http://schemas.microsoft.com/office/drawing/2014/chartex" xmlns:cx1="http://schemas.microsoft.com/office/drawing/2015/9/8/chartex" xmlns:cx2="http://schemas.microsoft.com/office/drawing/2015/10/21/chartex" xmlns:cx3="http://schemas.microsoft.com/office/drawing/2016/5/9/chartex" xmlns:cx4="http://schemas.microsoft.com/office/drawing/2016/5/10/chartex" xmlns:cx5="http://schemas.microsoft.com/office/drawing/2016/5/11/chartex" xmlns:cx6="http://schemas.microsoft.com/office/drawing/2016/5/12/chartex" xmlns:cx7="http://schemas.microsoft.com/office/drawing/2016/5/13/chartex" xmlns:cx8="http://schemas.microsoft.com/office/drawing/2016/5/14/chartex" xmlns:mc="http://schemas.openxmlformats.org/markup-compatibility/2006" xmlns:aink="http://schemas.microsoft.com/office/drawing/2016/ink" xmlns:am3d="http://schemas.microsoft.com/office/drawing/2017/model3d" xmlns:o="urn:schemas-microsoft-com:office:office" xmlns:r="http://schemas.openxmlformats.org/officeDocument/2006/relationships" xmlns:m="http://schemas.openxmlformats.org/officeDocument/2006/math" xmlns:v="urn:schemas-microsoft-com:vml" xmlns:wp14="http://schemas.microsoft.com/office/word/2010/wordprocessingDrawing" xmlns:wp="http://schemas.openxmlformats.org/drawingml/2006/wordprocessingDrawing" xmlns:w10="urn:schemas-microsoft-com:office:word" xmlns:w="http://schemas.openxmlformats.org/wordprocessingml/2006/main" xmlns:w14="http://schemas.microsoft.com/office/word/2010/wordml" xmlns:w15="http://schemas.microsoft.com/office/word/2012/wordml" xmlns:w16cid="http://schemas.microsoft.com/office/word/2016/wordml/cid" xmlns:w16se="http://schemas.microsoft.com/office/word/2015/wordml/symex" xmlns:wpg="http://schemas.microsoft.com/office/word/2010/wordprocessingGroup" xmlns:wpi="http://schemas.microsoft.com/office/word/2010/wordprocessingInk" xmlns:wne="http://schemas.microsoft.com/office/word/2006/wordml" xmlns:wps="http://schemas.microsoft.com/office/word/2010/wordprocessingShape" mc:Ignorable="w14 w15 w16se w16cid wp14">
+  <w:footnote w:type="separator" w:id="-1">
+    <w:p>
+      <w:pPr>
+        <w:spacing w:after="0"/>
+      </w:pPr>
+      <w:r>
+        <w:separator/>
+      </w:r>
+    </w:p>
+  </w:footnote>
+  <w:footnote w:type="continuationSeparator" w:id="0">
+    <w:p>
+      <w:pPr>
+        <w:spacing w:after="0"/>
+      </w:pPr>
+      <w:r>
+        <w:continuationSeparator/>
+      </w:r>
+    </w:p>
+  </w:footnote>
+</w:footnotes>
+</file>
+
 <file path=word/numbering.xml><?xml version="1.0" encoding="utf-8"?>
 <w:numbering xmlns:wpc="http://schemas.microsoft.com/office/word/2010/wordprocessingCanvas" xmlns:cx="http://schemas.microsoft.com/office/drawing/2014/chartex" xmlns:cx1="http://schemas.microsoft.com/office/drawing/2015/9/8/chartex" xmlns:cx2="http://schemas.microsoft.com/office/drawing/2015/10/21/chartex" xmlns:cx3="http://schemas.microsoft.com/office/drawing/2016/5/9/chartex" xmlns:cx4="http://schemas.microsoft.com/office/drawing/2016/5/10/chartex" xmlns:cx5="http://schemas.microsoft.com/office/drawing/2016/5/11/chartex" xmlns:cx6="http://schemas.microsoft.com/office/drawing/2016/5/12/chartex" xmlns:cx7="http://schemas.microsoft.com/office/drawing/2016/5/13/chartex" xmlns:cx8="http://schemas.microsoft.com/office/drawing/2016/5/14/chartex" xmlns:mc="http://schemas.openxmlformats.org/markup-compatibility/2006" xmlns:aink="http://schemas.microsoft.com/office/drawing/2016/ink" xmlns:am3d="http://schemas.microsoft.com/office/drawing/2017/model3d" xmlns:o="urn:schemas-microsoft-com:office:office" xmlns:r="http://schemas.openxmlformats.org/officeDocument/2006/relationships" xmlns:m="http://schemas.openxmlformats.org/officeDocument/2006/math" xmlns:v="urn:schemas-microsoft-com:vml" xmlns:wp14="http://schemas.microsoft.com/office/word/2010/wordprocessingDrawing" xmlns:wp="http://schemas.openxmlformats.org/drawingml/2006/wordprocessingDrawing" xmlns:w10="urn:schemas-microsoft-com:office:word" xmlns:w="http://schemas.openxmlformats.org/wordprocessingml/2006/main" xmlns:w14="http://schemas.microsoft.com/office/word/2010/wordml" xmlns:w15="http://schemas.microsoft.com/office/word/2012/wordml" xmlns:w16cid="http://schemas.microsoft.com/office/word/2016/wordml/cid" xmlns:w16se="http://schemas.microsoft.com/office/word/2015/wordml/symex" xmlns:wpg="http://schemas.microsoft.com/office/word/2010/wordprocessingGroup" xmlns:wpi="http://schemas.microsoft.com/office/word/2010/wordprocessingInk" xmlns:wne="http://schemas.microsoft.com/office/word/2006/wordml" xmlns:wps="http://schemas.microsoft.com/office/word/2010/wordprocessingShape" mc:Ignorable="w14 w15 w16se w16cid wp14">
   <w:abstractNum w:abstractNumId="0" w15:restartNumberingAfterBreak="0">
@@ -2193,7 +3253,7 @@
       <w:lvlText w:val="%1."/>
       <w:lvlJc w:val="left"/>
       <w:pPr>
-        <w:ind w:left="360" w:hanging="360"/>
+        <w:ind w:left="1068" w:hanging="360"/>
       </w:pPr>
       <w:rPr>
         <w:rFonts w:hint="default"/>
@@ -2206,7 +3266,7 @@
       <w:lvlText w:val="%2."/>
       <w:lvlJc w:val="left"/>
       <w:pPr>
-        <w:ind w:left="1080" w:hanging="360"/>
+        <w:ind w:left="1788" w:hanging="360"/>
       </w:pPr>
     </w:lvl>
     <w:lvl w:ilvl="2" w:tplc="0410001B" w:tentative="1">
@@ -2215,7 +3275,7 @@
       <w:lvlText w:val="%3."/>
       <w:lvlJc w:val="right"/>
       <w:pPr>
-        <w:ind w:left="1800" w:hanging="180"/>
+        <w:ind w:left="2508" w:hanging="180"/>
       </w:pPr>
     </w:lvl>
     <w:lvl w:ilvl="3" w:tplc="0410000F" w:tentative="1">
@@ -2224,7 +3284,7 @@
       <w:lvlText w:val="%4."/>
       <w:lvlJc w:val="left"/>
       <w:pPr>
-        <w:ind w:left="2520" w:hanging="360"/>
+        <w:ind w:left="3228" w:hanging="360"/>
       </w:pPr>
     </w:lvl>
     <w:lvl w:ilvl="4" w:tplc="04100019" w:tentative="1">
@@ -2233,7 +3293,7 @@
       <w:lvlText w:val="%5."/>
       <w:lvlJc w:val="left"/>
       <w:pPr>
-        <w:ind w:left="3240" w:hanging="360"/>
+        <w:ind w:left="3948" w:hanging="360"/>
       </w:pPr>
     </w:lvl>
     <w:lvl w:ilvl="5" w:tplc="0410001B" w:tentative="1">
@@ -2242,7 +3302,7 @@
       <w:lvlText w:val="%6."/>
       <w:lvlJc w:val="right"/>
       <w:pPr>
-        <w:ind w:left="3960" w:hanging="180"/>
+        <w:ind w:left="4668" w:hanging="180"/>
       </w:pPr>
     </w:lvl>
     <w:lvl w:ilvl="6" w:tplc="0410000F" w:tentative="1">
@@ -2251,7 +3311,7 @@
       <w:lvlText w:val="%7."/>
       <w:lvlJc w:val="left"/>
       <w:pPr>
-        <w:ind w:left="4680" w:hanging="360"/>
+        <w:ind w:left="5388" w:hanging="360"/>
       </w:pPr>
     </w:lvl>
     <w:lvl w:ilvl="7" w:tplc="04100019" w:tentative="1">
@@ -2260,7 +3320,7 @@
       <w:lvlText w:val="%8."/>
       <w:lvlJc w:val="left"/>
       <w:pPr>
-        <w:ind w:left="5400" w:hanging="360"/>
+        <w:ind w:left="6108" w:hanging="360"/>
       </w:pPr>
     </w:lvl>
     <w:lvl w:ilvl="8" w:tplc="0410001B" w:tentative="1">
@@ -2269,12 +3329,1081 @@
       <w:lvlText w:val="%9."/>
       <w:lvlJc w:val="right"/>
       <w:pPr>
+        <w:ind w:left="6828" w:hanging="180"/>
+      </w:pPr>
+    </w:lvl>
+  </w:abstractNum>
+  <w:abstractNum w:abstractNumId="1" w15:restartNumberingAfterBreak="0">
+    <w:nsid w:val="04A977B1"/>
+    <w:multiLevelType w:val="hybridMultilevel"/>
+    <w:tmpl w:val="A6BE558C"/>
+    <w:lvl w:ilvl="0" w:tplc="48D0E4DE">
+      <w:start w:val="1"/>
+      <w:numFmt w:val="decimal"/>
+      <w:lvlText w:val="%1."/>
+      <w:lvlJc w:val="left"/>
+      <w:pPr>
+        <w:ind w:left="360" w:hanging="360"/>
+      </w:pPr>
+      <w:rPr>
+        <w:rFonts w:hint="default"/>
+        <w:b/>
+        <w:bCs/>
+        <w:sz w:val="28"/>
+      </w:rPr>
+    </w:lvl>
+    <w:lvl w:ilvl="1" w:tplc="04100019" w:tentative="1">
+      <w:start w:val="1"/>
+      <w:numFmt w:val="lowerLetter"/>
+      <w:lvlText w:val="%2."/>
+      <w:lvlJc w:val="left"/>
+      <w:pPr>
+        <w:ind w:left="1080" w:hanging="360"/>
+      </w:pPr>
+    </w:lvl>
+    <w:lvl w:ilvl="2" w:tplc="0410001B" w:tentative="1">
+      <w:start w:val="1"/>
+      <w:numFmt w:val="lowerRoman"/>
+      <w:lvlText w:val="%3."/>
+      <w:lvlJc w:val="right"/>
+      <w:pPr>
+        <w:ind w:left="1800" w:hanging="180"/>
+      </w:pPr>
+    </w:lvl>
+    <w:lvl w:ilvl="3" w:tplc="0410000F" w:tentative="1">
+      <w:start w:val="1"/>
+      <w:numFmt w:val="decimal"/>
+      <w:lvlText w:val="%4."/>
+      <w:lvlJc w:val="left"/>
+      <w:pPr>
+        <w:ind w:left="2520" w:hanging="360"/>
+      </w:pPr>
+    </w:lvl>
+    <w:lvl w:ilvl="4" w:tplc="04100019" w:tentative="1">
+      <w:start w:val="1"/>
+      <w:numFmt w:val="lowerLetter"/>
+      <w:lvlText w:val="%5."/>
+      <w:lvlJc w:val="left"/>
+      <w:pPr>
+        <w:ind w:left="3240" w:hanging="360"/>
+      </w:pPr>
+    </w:lvl>
+    <w:lvl w:ilvl="5" w:tplc="0410001B" w:tentative="1">
+      <w:start w:val="1"/>
+      <w:numFmt w:val="lowerRoman"/>
+      <w:lvlText w:val="%6."/>
+      <w:lvlJc w:val="right"/>
+      <w:pPr>
+        <w:ind w:left="3960" w:hanging="180"/>
+      </w:pPr>
+    </w:lvl>
+    <w:lvl w:ilvl="6" w:tplc="0410000F" w:tentative="1">
+      <w:start w:val="1"/>
+      <w:numFmt w:val="decimal"/>
+      <w:lvlText w:val="%7."/>
+      <w:lvlJc w:val="left"/>
+      <w:pPr>
+        <w:ind w:left="4680" w:hanging="360"/>
+      </w:pPr>
+    </w:lvl>
+    <w:lvl w:ilvl="7" w:tplc="04100019" w:tentative="1">
+      <w:start w:val="1"/>
+      <w:numFmt w:val="lowerLetter"/>
+      <w:lvlText w:val="%8."/>
+      <w:lvlJc w:val="left"/>
+      <w:pPr>
+        <w:ind w:left="5400" w:hanging="360"/>
+      </w:pPr>
+    </w:lvl>
+    <w:lvl w:ilvl="8" w:tplc="0410001B" w:tentative="1">
+      <w:start w:val="1"/>
+      <w:numFmt w:val="lowerRoman"/>
+      <w:lvlText w:val="%9."/>
+      <w:lvlJc w:val="right"/>
+      <w:pPr>
         <w:ind w:left="6120" w:hanging="180"/>
+      </w:pPr>
+    </w:lvl>
+  </w:abstractNum>
+  <w:abstractNum w:abstractNumId="2" w15:restartNumberingAfterBreak="0">
+    <w:nsid w:val="0B1A1AE5"/>
+    <w:multiLevelType w:val="hybridMultilevel"/>
+    <w:tmpl w:val="17CAEB02"/>
+    <w:lvl w:ilvl="0" w:tplc="0410000F">
+      <w:start w:val="1"/>
+      <w:numFmt w:val="decimal"/>
+      <w:lvlText w:val="%1."/>
+      <w:lvlJc w:val="left"/>
+      <w:pPr>
+        <w:ind w:left="720" w:hanging="360"/>
+      </w:pPr>
+    </w:lvl>
+    <w:lvl w:ilvl="1" w:tplc="04100019" w:tentative="1">
+      <w:start w:val="1"/>
+      <w:numFmt w:val="lowerLetter"/>
+      <w:lvlText w:val="%2."/>
+      <w:lvlJc w:val="left"/>
+      <w:pPr>
+        <w:ind w:left="1440" w:hanging="360"/>
+      </w:pPr>
+    </w:lvl>
+    <w:lvl w:ilvl="2" w:tplc="0410001B" w:tentative="1">
+      <w:start w:val="1"/>
+      <w:numFmt w:val="lowerRoman"/>
+      <w:lvlText w:val="%3."/>
+      <w:lvlJc w:val="right"/>
+      <w:pPr>
+        <w:ind w:left="2160" w:hanging="180"/>
+      </w:pPr>
+    </w:lvl>
+    <w:lvl w:ilvl="3" w:tplc="0410000F" w:tentative="1">
+      <w:start w:val="1"/>
+      <w:numFmt w:val="decimal"/>
+      <w:lvlText w:val="%4."/>
+      <w:lvlJc w:val="left"/>
+      <w:pPr>
+        <w:ind w:left="2880" w:hanging="360"/>
+      </w:pPr>
+    </w:lvl>
+    <w:lvl w:ilvl="4" w:tplc="04100019" w:tentative="1">
+      <w:start w:val="1"/>
+      <w:numFmt w:val="lowerLetter"/>
+      <w:lvlText w:val="%5."/>
+      <w:lvlJc w:val="left"/>
+      <w:pPr>
+        <w:ind w:left="3600" w:hanging="360"/>
+      </w:pPr>
+    </w:lvl>
+    <w:lvl w:ilvl="5" w:tplc="0410001B" w:tentative="1">
+      <w:start w:val="1"/>
+      <w:numFmt w:val="lowerRoman"/>
+      <w:lvlText w:val="%6."/>
+      <w:lvlJc w:val="right"/>
+      <w:pPr>
+        <w:ind w:left="4320" w:hanging="180"/>
+      </w:pPr>
+    </w:lvl>
+    <w:lvl w:ilvl="6" w:tplc="0410000F" w:tentative="1">
+      <w:start w:val="1"/>
+      <w:numFmt w:val="decimal"/>
+      <w:lvlText w:val="%7."/>
+      <w:lvlJc w:val="left"/>
+      <w:pPr>
+        <w:ind w:left="5040" w:hanging="360"/>
+      </w:pPr>
+    </w:lvl>
+    <w:lvl w:ilvl="7" w:tplc="04100019" w:tentative="1">
+      <w:start w:val="1"/>
+      <w:numFmt w:val="lowerLetter"/>
+      <w:lvlText w:val="%8."/>
+      <w:lvlJc w:val="left"/>
+      <w:pPr>
+        <w:ind w:left="5760" w:hanging="360"/>
+      </w:pPr>
+    </w:lvl>
+    <w:lvl w:ilvl="8" w:tplc="0410001B" w:tentative="1">
+      <w:start w:val="1"/>
+      <w:numFmt w:val="lowerRoman"/>
+      <w:lvlText w:val="%9."/>
+      <w:lvlJc w:val="right"/>
+      <w:pPr>
+        <w:ind w:left="6480" w:hanging="180"/>
+      </w:pPr>
+    </w:lvl>
+  </w:abstractNum>
+  <w:abstractNum w:abstractNumId="3" w15:restartNumberingAfterBreak="0">
+    <w:nsid w:val="1CAB0941"/>
+    <w:multiLevelType w:val="hybridMultilevel"/>
+    <w:tmpl w:val="46908908"/>
+    <w:lvl w:ilvl="0" w:tplc="04100001">
+      <w:start w:val="1"/>
+      <w:numFmt w:val="bullet"/>
+      <w:lvlText w:val=""/>
+      <w:lvlJc w:val="left"/>
+      <w:pPr>
+        <w:ind w:left="720" w:hanging="360"/>
+      </w:pPr>
+      <w:rPr>
+        <w:rFonts w:ascii="Symbol" w:hAnsi="Symbol" w:hint="default"/>
+      </w:rPr>
+    </w:lvl>
+    <w:lvl w:ilvl="1" w:tplc="04100003" w:tentative="1">
+      <w:start w:val="1"/>
+      <w:numFmt w:val="bullet"/>
+      <w:lvlText w:val="o"/>
+      <w:lvlJc w:val="left"/>
+      <w:pPr>
+        <w:ind w:left="1440" w:hanging="360"/>
+      </w:pPr>
+      <w:rPr>
+        <w:rFonts w:ascii="Courier New" w:hAnsi="Courier New" w:cs="Courier New" w:hint="default"/>
+      </w:rPr>
+    </w:lvl>
+    <w:lvl w:ilvl="2" w:tplc="04100005" w:tentative="1">
+      <w:start w:val="1"/>
+      <w:numFmt w:val="bullet"/>
+      <w:lvlText w:val=""/>
+      <w:lvlJc w:val="left"/>
+      <w:pPr>
+        <w:ind w:left="2160" w:hanging="360"/>
+      </w:pPr>
+      <w:rPr>
+        <w:rFonts w:ascii="Wingdings" w:hAnsi="Wingdings" w:hint="default"/>
+      </w:rPr>
+    </w:lvl>
+    <w:lvl w:ilvl="3" w:tplc="04100001" w:tentative="1">
+      <w:start w:val="1"/>
+      <w:numFmt w:val="bullet"/>
+      <w:lvlText w:val=""/>
+      <w:lvlJc w:val="left"/>
+      <w:pPr>
+        <w:ind w:left="2880" w:hanging="360"/>
+      </w:pPr>
+      <w:rPr>
+        <w:rFonts w:ascii="Symbol" w:hAnsi="Symbol" w:hint="default"/>
+      </w:rPr>
+    </w:lvl>
+    <w:lvl w:ilvl="4" w:tplc="04100003" w:tentative="1">
+      <w:start w:val="1"/>
+      <w:numFmt w:val="bullet"/>
+      <w:lvlText w:val="o"/>
+      <w:lvlJc w:val="left"/>
+      <w:pPr>
+        <w:ind w:left="3600" w:hanging="360"/>
+      </w:pPr>
+      <w:rPr>
+        <w:rFonts w:ascii="Courier New" w:hAnsi="Courier New" w:cs="Courier New" w:hint="default"/>
+      </w:rPr>
+    </w:lvl>
+    <w:lvl w:ilvl="5" w:tplc="04100005" w:tentative="1">
+      <w:start w:val="1"/>
+      <w:numFmt w:val="bullet"/>
+      <w:lvlText w:val=""/>
+      <w:lvlJc w:val="left"/>
+      <w:pPr>
+        <w:ind w:left="4320" w:hanging="360"/>
+      </w:pPr>
+      <w:rPr>
+        <w:rFonts w:ascii="Wingdings" w:hAnsi="Wingdings" w:hint="default"/>
+      </w:rPr>
+    </w:lvl>
+    <w:lvl w:ilvl="6" w:tplc="04100001" w:tentative="1">
+      <w:start w:val="1"/>
+      <w:numFmt w:val="bullet"/>
+      <w:lvlText w:val=""/>
+      <w:lvlJc w:val="left"/>
+      <w:pPr>
+        <w:ind w:left="5040" w:hanging="360"/>
+      </w:pPr>
+      <w:rPr>
+        <w:rFonts w:ascii="Symbol" w:hAnsi="Symbol" w:hint="default"/>
+      </w:rPr>
+    </w:lvl>
+    <w:lvl w:ilvl="7" w:tplc="04100003" w:tentative="1">
+      <w:start w:val="1"/>
+      <w:numFmt w:val="bullet"/>
+      <w:lvlText w:val="o"/>
+      <w:lvlJc w:val="left"/>
+      <w:pPr>
+        <w:ind w:left="5760" w:hanging="360"/>
+      </w:pPr>
+      <w:rPr>
+        <w:rFonts w:ascii="Courier New" w:hAnsi="Courier New" w:cs="Courier New" w:hint="default"/>
+      </w:rPr>
+    </w:lvl>
+    <w:lvl w:ilvl="8" w:tplc="04100005" w:tentative="1">
+      <w:start w:val="1"/>
+      <w:numFmt w:val="bullet"/>
+      <w:lvlText w:val=""/>
+      <w:lvlJc w:val="left"/>
+      <w:pPr>
+        <w:ind w:left="6480" w:hanging="360"/>
+      </w:pPr>
+      <w:rPr>
+        <w:rFonts w:ascii="Wingdings" w:hAnsi="Wingdings" w:hint="default"/>
+      </w:rPr>
+    </w:lvl>
+  </w:abstractNum>
+  <w:abstractNum w:abstractNumId="4" w15:restartNumberingAfterBreak="0">
+    <w:nsid w:val="1E5A0896"/>
+    <w:multiLevelType w:val="hybridMultilevel"/>
+    <w:tmpl w:val="09661316"/>
+    <w:lvl w:ilvl="0" w:tplc="0410000F">
+      <w:start w:val="1"/>
+      <w:numFmt w:val="decimal"/>
+      <w:lvlText w:val="%1."/>
+      <w:lvlJc w:val="left"/>
+      <w:pPr>
+        <w:ind w:left="720" w:hanging="360"/>
+      </w:pPr>
+    </w:lvl>
+    <w:lvl w:ilvl="1" w:tplc="04100019" w:tentative="1">
+      <w:start w:val="1"/>
+      <w:numFmt w:val="lowerLetter"/>
+      <w:lvlText w:val="%2."/>
+      <w:lvlJc w:val="left"/>
+      <w:pPr>
+        <w:ind w:left="1440" w:hanging="360"/>
+      </w:pPr>
+    </w:lvl>
+    <w:lvl w:ilvl="2" w:tplc="0410001B" w:tentative="1">
+      <w:start w:val="1"/>
+      <w:numFmt w:val="lowerRoman"/>
+      <w:lvlText w:val="%3."/>
+      <w:lvlJc w:val="right"/>
+      <w:pPr>
+        <w:ind w:left="2160" w:hanging="180"/>
+      </w:pPr>
+    </w:lvl>
+    <w:lvl w:ilvl="3" w:tplc="0410000F" w:tentative="1">
+      <w:start w:val="1"/>
+      <w:numFmt w:val="decimal"/>
+      <w:lvlText w:val="%4."/>
+      <w:lvlJc w:val="left"/>
+      <w:pPr>
+        <w:ind w:left="2880" w:hanging="360"/>
+      </w:pPr>
+    </w:lvl>
+    <w:lvl w:ilvl="4" w:tplc="04100019" w:tentative="1">
+      <w:start w:val="1"/>
+      <w:numFmt w:val="lowerLetter"/>
+      <w:lvlText w:val="%5."/>
+      <w:lvlJc w:val="left"/>
+      <w:pPr>
+        <w:ind w:left="3600" w:hanging="360"/>
+      </w:pPr>
+    </w:lvl>
+    <w:lvl w:ilvl="5" w:tplc="0410001B" w:tentative="1">
+      <w:start w:val="1"/>
+      <w:numFmt w:val="lowerRoman"/>
+      <w:lvlText w:val="%6."/>
+      <w:lvlJc w:val="right"/>
+      <w:pPr>
+        <w:ind w:left="4320" w:hanging="180"/>
+      </w:pPr>
+    </w:lvl>
+    <w:lvl w:ilvl="6" w:tplc="0410000F" w:tentative="1">
+      <w:start w:val="1"/>
+      <w:numFmt w:val="decimal"/>
+      <w:lvlText w:val="%7."/>
+      <w:lvlJc w:val="left"/>
+      <w:pPr>
+        <w:ind w:left="5040" w:hanging="360"/>
+      </w:pPr>
+    </w:lvl>
+    <w:lvl w:ilvl="7" w:tplc="04100019" w:tentative="1">
+      <w:start w:val="1"/>
+      <w:numFmt w:val="lowerLetter"/>
+      <w:lvlText w:val="%8."/>
+      <w:lvlJc w:val="left"/>
+      <w:pPr>
+        <w:ind w:left="5760" w:hanging="360"/>
+      </w:pPr>
+    </w:lvl>
+    <w:lvl w:ilvl="8" w:tplc="0410001B" w:tentative="1">
+      <w:start w:val="1"/>
+      <w:numFmt w:val="lowerRoman"/>
+      <w:lvlText w:val="%9."/>
+      <w:lvlJc w:val="right"/>
+      <w:pPr>
+        <w:ind w:left="6480" w:hanging="180"/>
+      </w:pPr>
+    </w:lvl>
+  </w:abstractNum>
+  <w:abstractNum w:abstractNumId="5" w15:restartNumberingAfterBreak="0">
+    <w:nsid w:val="22A134EE"/>
+    <w:multiLevelType w:val="hybridMultilevel"/>
+    <w:tmpl w:val="9698D130"/>
+    <w:lvl w:ilvl="0" w:tplc="04100001">
+      <w:start w:val="1"/>
+      <w:numFmt w:val="bullet"/>
+      <w:lvlText w:val=""/>
+      <w:lvlJc w:val="left"/>
+      <w:pPr>
+        <w:ind w:left="789" w:hanging="360"/>
+      </w:pPr>
+      <w:rPr>
+        <w:rFonts w:ascii="Symbol" w:hAnsi="Symbol" w:hint="default"/>
+      </w:rPr>
+    </w:lvl>
+    <w:lvl w:ilvl="1" w:tplc="04100003">
+      <w:start w:val="1"/>
+      <w:numFmt w:val="bullet"/>
+      <w:lvlText w:val="o"/>
+      <w:lvlJc w:val="left"/>
+      <w:pPr>
+        <w:ind w:left="1509" w:hanging="360"/>
+      </w:pPr>
+      <w:rPr>
+        <w:rFonts w:ascii="Courier New" w:hAnsi="Courier New" w:cs="Courier New" w:hint="default"/>
+      </w:rPr>
+    </w:lvl>
+    <w:lvl w:ilvl="2" w:tplc="04100005">
+      <w:start w:val="1"/>
+      <w:numFmt w:val="bullet"/>
+      <w:lvlText w:val=""/>
+      <w:lvlJc w:val="left"/>
+      <w:pPr>
+        <w:ind w:left="2229" w:hanging="360"/>
+      </w:pPr>
+      <w:rPr>
+        <w:rFonts w:ascii="Wingdings" w:hAnsi="Wingdings" w:hint="default"/>
+      </w:rPr>
+    </w:lvl>
+    <w:lvl w:ilvl="3" w:tplc="04100001" w:tentative="1">
+      <w:start w:val="1"/>
+      <w:numFmt w:val="bullet"/>
+      <w:lvlText w:val=""/>
+      <w:lvlJc w:val="left"/>
+      <w:pPr>
+        <w:ind w:left="2949" w:hanging="360"/>
+      </w:pPr>
+      <w:rPr>
+        <w:rFonts w:ascii="Symbol" w:hAnsi="Symbol" w:hint="default"/>
+      </w:rPr>
+    </w:lvl>
+    <w:lvl w:ilvl="4" w:tplc="04100003" w:tentative="1">
+      <w:start w:val="1"/>
+      <w:numFmt w:val="bullet"/>
+      <w:lvlText w:val="o"/>
+      <w:lvlJc w:val="left"/>
+      <w:pPr>
+        <w:ind w:left="3669" w:hanging="360"/>
+      </w:pPr>
+      <w:rPr>
+        <w:rFonts w:ascii="Courier New" w:hAnsi="Courier New" w:cs="Courier New" w:hint="default"/>
+      </w:rPr>
+    </w:lvl>
+    <w:lvl w:ilvl="5" w:tplc="04100005" w:tentative="1">
+      <w:start w:val="1"/>
+      <w:numFmt w:val="bullet"/>
+      <w:lvlText w:val=""/>
+      <w:lvlJc w:val="left"/>
+      <w:pPr>
+        <w:ind w:left="4389" w:hanging="360"/>
+      </w:pPr>
+      <w:rPr>
+        <w:rFonts w:ascii="Wingdings" w:hAnsi="Wingdings" w:hint="default"/>
+      </w:rPr>
+    </w:lvl>
+    <w:lvl w:ilvl="6" w:tplc="04100001" w:tentative="1">
+      <w:start w:val="1"/>
+      <w:numFmt w:val="bullet"/>
+      <w:lvlText w:val=""/>
+      <w:lvlJc w:val="left"/>
+      <w:pPr>
+        <w:ind w:left="5109" w:hanging="360"/>
+      </w:pPr>
+      <w:rPr>
+        <w:rFonts w:ascii="Symbol" w:hAnsi="Symbol" w:hint="default"/>
+      </w:rPr>
+    </w:lvl>
+    <w:lvl w:ilvl="7" w:tplc="04100003" w:tentative="1">
+      <w:start w:val="1"/>
+      <w:numFmt w:val="bullet"/>
+      <w:lvlText w:val="o"/>
+      <w:lvlJc w:val="left"/>
+      <w:pPr>
+        <w:ind w:left="5829" w:hanging="360"/>
+      </w:pPr>
+      <w:rPr>
+        <w:rFonts w:ascii="Courier New" w:hAnsi="Courier New" w:cs="Courier New" w:hint="default"/>
+      </w:rPr>
+    </w:lvl>
+    <w:lvl w:ilvl="8" w:tplc="04100005" w:tentative="1">
+      <w:start w:val="1"/>
+      <w:numFmt w:val="bullet"/>
+      <w:lvlText w:val=""/>
+      <w:lvlJc w:val="left"/>
+      <w:pPr>
+        <w:ind w:left="6549" w:hanging="360"/>
+      </w:pPr>
+      <w:rPr>
+        <w:rFonts w:ascii="Wingdings" w:hAnsi="Wingdings" w:hint="default"/>
+      </w:rPr>
+    </w:lvl>
+  </w:abstractNum>
+  <w:abstractNum w:abstractNumId="6" w15:restartNumberingAfterBreak="0">
+    <w:nsid w:val="39594E87"/>
+    <w:multiLevelType w:val="hybridMultilevel"/>
+    <w:tmpl w:val="C608DA6A"/>
+    <w:lvl w:ilvl="0" w:tplc="48D0E4DE">
+      <w:start w:val="1"/>
+      <w:numFmt w:val="decimal"/>
+      <w:lvlText w:val="%1."/>
+      <w:lvlJc w:val="left"/>
+      <w:pPr>
+        <w:ind w:left="720" w:hanging="360"/>
+      </w:pPr>
+      <w:rPr>
+        <w:rFonts w:hint="default"/>
+        <w:b/>
+        <w:bCs/>
+        <w:sz w:val="28"/>
+      </w:rPr>
+    </w:lvl>
+    <w:lvl w:ilvl="1" w:tplc="04100003" w:tentative="1">
+      <w:start w:val="1"/>
+      <w:numFmt w:val="bullet"/>
+      <w:lvlText w:val="o"/>
+      <w:lvlJc w:val="left"/>
+      <w:pPr>
+        <w:ind w:left="1440" w:hanging="360"/>
+      </w:pPr>
+      <w:rPr>
+        <w:rFonts w:ascii="Courier New" w:hAnsi="Courier New" w:cs="Courier New" w:hint="default"/>
+      </w:rPr>
+    </w:lvl>
+    <w:lvl w:ilvl="2" w:tplc="04100005" w:tentative="1">
+      <w:start w:val="1"/>
+      <w:numFmt w:val="bullet"/>
+      <w:lvlText w:val=""/>
+      <w:lvlJc w:val="left"/>
+      <w:pPr>
+        <w:ind w:left="2160" w:hanging="360"/>
+      </w:pPr>
+      <w:rPr>
+        <w:rFonts w:ascii="Wingdings" w:hAnsi="Wingdings" w:hint="default"/>
+      </w:rPr>
+    </w:lvl>
+    <w:lvl w:ilvl="3" w:tplc="04100001" w:tentative="1">
+      <w:start w:val="1"/>
+      <w:numFmt w:val="bullet"/>
+      <w:lvlText w:val=""/>
+      <w:lvlJc w:val="left"/>
+      <w:pPr>
+        <w:ind w:left="2880" w:hanging="360"/>
+      </w:pPr>
+      <w:rPr>
+        <w:rFonts w:ascii="Symbol" w:hAnsi="Symbol" w:hint="default"/>
+      </w:rPr>
+    </w:lvl>
+    <w:lvl w:ilvl="4" w:tplc="04100003" w:tentative="1">
+      <w:start w:val="1"/>
+      <w:numFmt w:val="bullet"/>
+      <w:lvlText w:val="o"/>
+      <w:lvlJc w:val="left"/>
+      <w:pPr>
+        <w:ind w:left="3600" w:hanging="360"/>
+      </w:pPr>
+      <w:rPr>
+        <w:rFonts w:ascii="Courier New" w:hAnsi="Courier New" w:cs="Courier New" w:hint="default"/>
+      </w:rPr>
+    </w:lvl>
+    <w:lvl w:ilvl="5" w:tplc="04100005" w:tentative="1">
+      <w:start w:val="1"/>
+      <w:numFmt w:val="bullet"/>
+      <w:lvlText w:val=""/>
+      <w:lvlJc w:val="left"/>
+      <w:pPr>
+        <w:ind w:left="4320" w:hanging="360"/>
+      </w:pPr>
+      <w:rPr>
+        <w:rFonts w:ascii="Wingdings" w:hAnsi="Wingdings" w:hint="default"/>
+      </w:rPr>
+    </w:lvl>
+    <w:lvl w:ilvl="6" w:tplc="04100001" w:tentative="1">
+      <w:start w:val="1"/>
+      <w:numFmt w:val="bullet"/>
+      <w:lvlText w:val=""/>
+      <w:lvlJc w:val="left"/>
+      <w:pPr>
+        <w:ind w:left="5040" w:hanging="360"/>
+      </w:pPr>
+      <w:rPr>
+        <w:rFonts w:ascii="Symbol" w:hAnsi="Symbol" w:hint="default"/>
+      </w:rPr>
+    </w:lvl>
+    <w:lvl w:ilvl="7" w:tplc="04100003" w:tentative="1">
+      <w:start w:val="1"/>
+      <w:numFmt w:val="bullet"/>
+      <w:lvlText w:val="o"/>
+      <w:lvlJc w:val="left"/>
+      <w:pPr>
+        <w:ind w:left="5760" w:hanging="360"/>
+      </w:pPr>
+      <w:rPr>
+        <w:rFonts w:ascii="Courier New" w:hAnsi="Courier New" w:cs="Courier New" w:hint="default"/>
+      </w:rPr>
+    </w:lvl>
+    <w:lvl w:ilvl="8" w:tplc="04100005" w:tentative="1">
+      <w:start w:val="1"/>
+      <w:numFmt w:val="bullet"/>
+      <w:lvlText w:val=""/>
+      <w:lvlJc w:val="left"/>
+      <w:pPr>
+        <w:ind w:left="6480" w:hanging="360"/>
+      </w:pPr>
+      <w:rPr>
+        <w:rFonts w:ascii="Wingdings" w:hAnsi="Wingdings" w:hint="default"/>
+      </w:rPr>
+    </w:lvl>
+  </w:abstractNum>
+  <w:abstractNum w:abstractNumId="7" w15:restartNumberingAfterBreak="0">
+    <w:nsid w:val="4C91287D"/>
+    <w:multiLevelType w:val="hybridMultilevel"/>
+    <w:tmpl w:val="1580107C"/>
+    <w:lvl w:ilvl="0" w:tplc="0410000F">
+      <w:start w:val="1"/>
+      <w:numFmt w:val="decimal"/>
+      <w:lvlText w:val="%1."/>
+      <w:lvlJc w:val="left"/>
+      <w:pPr>
+        <w:ind w:left="1080" w:hanging="360"/>
+      </w:pPr>
+    </w:lvl>
+    <w:lvl w:ilvl="1" w:tplc="04100019">
+      <w:start w:val="1"/>
+      <w:numFmt w:val="lowerLetter"/>
+      <w:lvlText w:val="%2."/>
+      <w:lvlJc w:val="left"/>
+      <w:pPr>
+        <w:ind w:left="1800" w:hanging="360"/>
+      </w:pPr>
+    </w:lvl>
+    <w:lvl w:ilvl="2" w:tplc="0410001B">
+      <w:start w:val="1"/>
+      <w:numFmt w:val="lowerRoman"/>
+      <w:lvlText w:val="%3."/>
+      <w:lvlJc w:val="right"/>
+      <w:pPr>
+        <w:ind w:left="2520" w:hanging="180"/>
+      </w:pPr>
+    </w:lvl>
+    <w:lvl w:ilvl="3" w:tplc="0410000F">
+      <w:start w:val="1"/>
+      <w:numFmt w:val="decimal"/>
+      <w:lvlText w:val="%4."/>
+      <w:lvlJc w:val="left"/>
+      <w:pPr>
+        <w:ind w:left="3240" w:hanging="360"/>
+      </w:pPr>
+    </w:lvl>
+    <w:lvl w:ilvl="4" w:tplc="04100019" w:tentative="1">
+      <w:start w:val="1"/>
+      <w:numFmt w:val="lowerLetter"/>
+      <w:lvlText w:val="%5."/>
+      <w:lvlJc w:val="left"/>
+      <w:pPr>
+        <w:ind w:left="3960" w:hanging="360"/>
+      </w:pPr>
+    </w:lvl>
+    <w:lvl w:ilvl="5" w:tplc="0410001B" w:tentative="1">
+      <w:start w:val="1"/>
+      <w:numFmt w:val="lowerRoman"/>
+      <w:lvlText w:val="%6."/>
+      <w:lvlJc w:val="right"/>
+      <w:pPr>
+        <w:ind w:left="4680" w:hanging="180"/>
+      </w:pPr>
+    </w:lvl>
+    <w:lvl w:ilvl="6" w:tplc="0410000F" w:tentative="1">
+      <w:start w:val="1"/>
+      <w:numFmt w:val="decimal"/>
+      <w:lvlText w:val="%7."/>
+      <w:lvlJc w:val="left"/>
+      <w:pPr>
+        <w:ind w:left="5400" w:hanging="360"/>
+      </w:pPr>
+    </w:lvl>
+    <w:lvl w:ilvl="7" w:tplc="04100019" w:tentative="1">
+      <w:start w:val="1"/>
+      <w:numFmt w:val="lowerLetter"/>
+      <w:lvlText w:val="%8."/>
+      <w:lvlJc w:val="left"/>
+      <w:pPr>
+        <w:ind w:left="6120" w:hanging="360"/>
+      </w:pPr>
+    </w:lvl>
+    <w:lvl w:ilvl="8" w:tplc="0410001B" w:tentative="1">
+      <w:start w:val="1"/>
+      <w:numFmt w:val="lowerRoman"/>
+      <w:lvlText w:val="%9."/>
+      <w:lvlJc w:val="right"/>
+      <w:pPr>
+        <w:ind w:left="6840" w:hanging="180"/>
+      </w:pPr>
+    </w:lvl>
+  </w:abstractNum>
+  <w:abstractNum w:abstractNumId="8" w15:restartNumberingAfterBreak="0">
+    <w:nsid w:val="6B283D22"/>
+    <w:multiLevelType w:val="hybridMultilevel"/>
+    <w:tmpl w:val="115437D2"/>
+    <w:lvl w:ilvl="0" w:tplc="0410000F">
+      <w:start w:val="1"/>
+      <w:numFmt w:val="decimal"/>
+      <w:lvlText w:val="%1."/>
+      <w:lvlJc w:val="left"/>
+      <w:pPr>
+        <w:ind w:left="720" w:hanging="360"/>
+      </w:pPr>
+    </w:lvl>
+    <w:lvl w:ilvl="1" w:tplc="04100019" w:tentative="1">
+      <w:start w:val="1"/>
+      <w:numFmt w:val="lowerLetter"/>
+      <w:lvlText w:val="%2."/>
+      <w:lvlJc w:val="left"/>
+      <w:pPr>
+        <w:ind w:left="1440" w:hanging="360"/>
+      </w:pPr>
+    </w:lvl>
+    <w:lvl w:ilvl="2" w:tplc="0410001B" w:tentative="1">
+      <w:start w:val="1"/>
+      <w:numFmt w:val="lowerRoman"/>
+      <w:lvlText w:val="%3."/>
+      <w:lvlJc w:val="right"/>
+      <w:pPr>
+        <w:ind w:left="2160" w:hanging="180"/>
+      </w:pPr>
+    </w:lvl>
+    <w:lvl w:ilvl="3" w:tplc="0410000F" w:tentative="1">
+      <w:start w:val="1"/>
+      <w:numFmt w:val="decimal"/>
+      <w:lvlText w:val="%4."/>
+      <w:lvlJc w:val="left"/>
+      <w:pPr>
+        <w:ind w:left="2880" w:hanging="360"/>
+      </w:pPr>
+    </w:lvl>
+    <w:lvl w:ilvl="4" w:tplc="04100019" w:tentative="1">
+      <w:start w:val="1"/>
+      <w:numFmt w:val="lowerLetter"/>
+      <w:lvlText w:val="%5."/>
+      <w:lvlJc w:val="left"/>
+      <w:pPr>
+        <w:ind w:left="3600" w:hanging="360"/>
+      </w:pPr>
+    </w:lvl>
+    <w:lvl w:ilvl="5" w:tplc="0410001B" w:tentative="1">
+      <w:start w:val="1"/>
+      <w:numFmt w:val="lowerRoman"/>
+      <w:lvlText w:val="%6."/>
+      <w:lvlJc w:val="right"/>
+      <w:pPr>
+        <w:ind w:left="4320" w:hanging="180"/>
+      </w:pPr>
+    </w:lvl>
+    <w:lvl w:ilvl="6" w:tplc="0410000F" w:tentative="1">
+      <w:start w:val="1"/>
+      <w:numFmt w:val="decimal"/>
+      <w:lvlText w:val="%7."/>
+      <w:lvlJc w:val="left"/>
+      <w:pPr>
+        <w:ind w:left="5040" w:hanging="360"/>
+      </w:pPr>
+    </w:lvl>
+    <w:lvl w:ilvl="7" w:tplc="04100019" w:tentative="1">
+      <w:start w:val="1"/>
+      <w:numFmt w:val="lowerLetter"/>
+      <w:lvlText w:val="%8."/>
+      <w:lvlJc w:val="left"/>
+      <w:pPr>
+        <w:ind w:left="5760" w:hanging="360"/>
+      </w:pPr>
+    </w:lvl>
+    <w:lvl w:ilvl="8" w:tplc="0410001B" w:tentative="1">
+      <w:start w:val="1"/>
+      <w:numFmt w:val="lowerRoman"/>
+      <w:lvlText w:val="%9."/>
+      <w:lvlJc w:val="right"/>
+      <w:pPr>
+        <w:ind w:left="6480" w:hanging="180"/>
+      </w:pPr>
+    </w:lvl>
+  </w:abstractNum>
+  <w:abstractNum w:abstractNumId="9" w15:restartNumberingAfterBreak="0">
+    <w:nsid w:val="76F20506"/>
+    <w:multiLevelType w:val="hybridMultilevel"/>
+    <w:tmpl w:val="B13CBB92"/>
+    <w:lvl w:ilvl="0" w:tplc="0410000F">
+      <w:start w:val="1"/>
+      <w:numFmt w:val="decimal"/>
+      <w:lvlText w:val="%1."/>
+      <w:lvlJc w:val="left"/>
+      <w:pPr>
+        <w:ind w:left="720" w:hanging="360"/>
+      </w:pPr>
+    </w:lvl>
+    <w:lvl w:ilvl="1" w:tplc="04100019" w:tentative="1">
+      <w:start w:val="1"/>
+      <w:numFmt w:val="lowerLetter"/>
+      <w:lvlText w:val="%2."/>
+      <w:lvlJc w:val="left"/>
+      <w:pPr>
+        <w:ind w:left="1440" w:hanging="360"/>
+      </w:pPr>
+    </w:lvl>
+    <w:lvl w:ilvl="2" w:tplc="0410001B" w:tentative="1">
+      <w:start w:val="1"/>
+      <w:numFmt w:val="lowerRoman"/>
+      <w:lvlText w:val="%3."/>
+      <w:lvlJc w:val="right"/>
+      <w:pPr>
+        <w:ind w:left="2160" w:hanging="180"/>
+      </w:pPr>
+    </w:lvl>
+    <w:lvl w:ilvl="3" w:tplc="0410000F" w:tentative="1">
+      <w:start w:val="1"/>
+      <w:numFmt w:val="decimal"/>
+      <w:lvlText w:val="%4."/>
+      <w:lvlJc w:val="left"/>
+      <w:pPr>
+        <w:ind w:left="2880" w:hanging="360"/>
+      </w:pPr>
+    </w:lvl>
+    <w:lvl w:ilvl="4" w:tplc="04100019" w:tentative="1">
+      <w:start w:val="1"/>
+      <w:numFmt w:val="lowerLetter"/>
+      <w:lvlText w:val="%5."/>
+      <w:lvlJc w:val="left"/>
+      <w:pPr>
+        <w:ind w:left="3600" w:hanging="360"/>
+      </w:pPr>
+    </w:lvl>
+    <w:lvl w:ilvl="5" w:tplc="0410001B" w:tentative="1">
+      <w:start w:val="1"/>
+      <w:numFmt w:val="lowerRoman"/>
+      <w:lvlText w:val="%6."/>
+      <w:lvlJc w:val="right"/>
+      <w:pPr>
+        <w:ind w:left="4320" w:hanging="180"/>
+      </w:pPr>
+    </w:lvl>
+    <w:lvl w:ilvl="6" w:tplc="0410000F" w:tentative="1">
+      <w:start w:val="1"/>
+      <w:numFmt w:val="decimal"/>
+      <w:lvlText w:val="%7."/>
+      <w:lvlJc w:val="left"/>
+      <w:pPr>
+        <w:ind w:left="5040" w:hanging="360"/>
+      </w:pPr>
+    </w:lvl>
+    <w:lvl w:ilvl="7" w:tplc="04100019" w:tentative="1">
+      <w:start w:val="1"/>
+      <w:numFmt w:val="lowerLetter"/>
+      <w:lvlText w:val="%8."/>
+      <w:lvlJc w:val="left"/>
+      <w:pPr>
+        <w:ind w:left="5760" w:hanging="360"/>
+      </w:pPr>
+    </w:lvl>
+    <w:lvl w:ilvl="8" w:tplc="0410001B" w:tentative="1">
+      <w:start w:val="1"/>
+      <w:numFmt w:val="lowerRoman"/>
+      <w:lvlText w:val="%9."/>
+      <w:lvlJc w:val="right"/>
+      <w:pPr>
+        <w:ind w:left="6480" w:hanging="180"/>
+      </w:pPr>
+    </w:lvl>
+  </w:abstractNum>
+  <w:abstractNum w:abstractNumId="10" w15:restartNumberingAfterBreak="0">
+    <w:nsid w:val="7CFC1C0B"/>
+    <w:multiLevelType w:val="hybridMultilevel"/>
+    <w:tmpl w:val="19AC60EC"/>
+    <w:lvl w:ilvl="0" w:tplc="0410000F">
+      <w:start w:val="1"/>
+      <w:numFmt w:val="decimal"/>
+      <w:lvlText w:val="%1."/>
+      <w:lvlJc w:val="left"/>
+      <w:pPr>
+        <w:ind w:left="1080" w:hanging="360"/>
+      </w:pPr>
+    </w:lvl>
+    <w:lvl w:ilvl="1" w:tplc="04100019" w:tentative="1">
+      <w:start w:val="1"/>
+      <w:numFmt w:val="lowerLetter"/>
+      <w:lvlText w:val="%2."/>
+      <w:lvlJc w:val="left"/>
+      <w:pPr>
+        <w:ind w:left="1800" w:hanging="360"/>
+      </w:pPr>
+    </w:lvl>
+    <w:lvl w:ilvl="2" w:tplc="0410001B" w:tentative="1">
+      <w:start w:val="1"/>
+      <w:numFmt w:val="lowerRoman"/>
+      <w:lvlText w:val="%3."/>
+      <w:lvlJc w:val="right"/>
+      <w:pPr>
+        <w:ind w:left="2520" w:hanging="180"/>
+      </w:pPr>
+    </w:lvl>
+    <w:lvl w:ilvl="3" w:tplc="0410000F" w:tentative="1">
+      <w:start w:val="1"/>
+      <w:numFmt w:val="decimal"/>
+      <w:lvlText w:val="%4."/>
+      <w:lvlJc w:val="left"/>
+      <w:pPr>
+        <w:ind w:left="3240" w:hanging="360"/>
+      </w:pPr>
+    </w:lvl>
+    <w:lvl w:ilvl="4" w:tplc="04100019" w:tentative="1">
+      <w:start w:val="1"/>
+      <w:numFmt w:val="lowerLetter"/>
+      <w:lvlText w:val="%5."/>
+      <w:lvlJc w:val="left"/>
+      <w:pPr>
+        <w:ind w:left="3960" w:hanging="360"/>
+      </w:pPr>
+    </w:lvl>
+    <w:lvl w:ilvl="5" w:tplc="0410001B" w:tentative="1">
+      <w:start w:val="1"/>
+      <w:numFmt w:val="lowerRoman"/>
+      <w:lvlText w:val="%6."/>
+      <w:lvlJc w:val="right"/>
+      <w:pPr>
+        <w:ind w:left="4680" w:hanging="180"/>
+      </w:pPr>
+    </w:lvl>
+    <w:lvl w:ilvl="6" w:tplc="0410000F" w:tentative="1">
+      <w:start w:val="1"/>
+      <w:numFmt w:val="decimal"/>
+      <w:lvlText w:val="%7."/>
+      <w:lvlJc w:val="left"/>
+      <w:pPr>
+        <w:ind w:left="5400" w:hanging="360"/>
+      </w:pPr>
+    </w:lvl>
+    <w:lvl w:ilvl="7" w:tplc="04100019" w:tentative="1">
+      <w:start w:val="1"/>
+      <w:numFmt w:val="lowerLetter"/>
+      <w:lvlText w:val="%8."/>
+      <w:lvlJc w:val="left"/>
+      <w:pPr>
+        <w:ind w:left="6120" w:hanging="360"/>
+      </w:pPr>
+    </w:lvl>
+    <w:lvl w:ilvl="8" w:tplc="0410001B" w:tentative="1">
+      <w:start w:val="1"/>
+      <w:numFmt w:val="lowerRoman"/>
+      <w:lvlText w:val="%9."/>
+      <w:lvlJc w:val="right"/>
+      <w:pPr>
+        <w:ind w:left="6840" w:hanging="180"/>
+      </w:pPr>
+    </w:lvl>
+  </w:abstractNum>
+  <w:abstractNum w:abstractNumId="11" w15:restartNumberingAfterBreak="0">
+    <w:nsid w:val="7E9D11A0"/>
+    <w:multiLevelType w:val="hybridMultilevel"/>
+    <w:tmpl w:val="C23AA346"/>
+    <w:lvl w:ilvl="0" w:tplc="0410000F">
+      <w:start w:val="1"/>
+      <w:numFmt w:val="decimal"/>
+      <w:lvlText w:val="%1."/>
+      <w:lvlJc w:val="left"/>
+      <w:pPr>
+        <w:ind w:left="720" w:hanging="360"/>
+      </w:pPr>
+    </w:lvl>
+    <w:lvl w:ilvl="1" w:tplc="04100019" w:tentative="1">
+      <w:start w:val="1"/>
+      <w:numFmt w:val="lowerLetter"/>
+      <w:lvlText w:val="%2."/>
+      <w:lvlJc w:val="left"/>
+      <w:pPr>
+        <w:ind w:left="1440" w:hanging="360"/>
+      </w:pPr>
+    </w:lvl>
+    <w:lvl w:ilvl="2" w:tplc="0410001B" w:tentative="1">
+      <w:start w:val="1"/>
+      <w:numFmt w:val="lowerRoman"/>
+      <w:lvlText w:val="%3."/>
+      <w:lvlJc w:val="right"/>
+      <w:pPr>
+        <w:ind w:left="2160" w:hanging="180"/>
+      </w:pPr>
+    </w:lvl>
+    <w:lvl w:ilvl="3" w:tplc="0410000F" w:tentative="1">
+      <w:start w:val="1"/>
+      <w:numFmt w:val="decimal"/>
+      <w:lvlText w:val="%4."/>
+      <w:lvlJc w:val="left"/>
+      <w:pPr>
+        <w:ind w:left="2880" w:hanging="360"/>
+      </w:pPr>
+    </w:lvl>
+    <w:lvl w:ilvl="4" w:tplc="04100019" w:tentative="1">
+      <w:start w:val="1"/>
+      <w:numFmt w:val="lowerLetter"/>
+      <w:lvlText w:val="%5."/>
+      <w:lvlJc w:val="left"/>
+      <w:pPr>
+        <w:ind w:left="3600" w:hanging="360"/>
+      </w:pPr>
+    </w:lvl>
+    <w:lvl w:ilvl="5" w:tplc="0410001B" w:tentative="1">
+      <w:start w:val="1"/>
+      <w:numFmt w:val="lowerRoman"/>
+      <w:lvlText w:val="%6."/>
+      <w:lvlJc w:val="right"/>
+      <w:pPr>
+        <w:ind w:left="4320" w:hanging="180"/>
+      </w:pPr>
+    </w:lvl>
+    <w:lvl w:ilvl="6" w:tplc="0410000F" w:tentative="1">
+      <w:start w:val="1"/>
+      <w:numFmt w:val="decimal"/>
+      <w:lvlText w:val="%7."/>
+      <w:lvlJc w:val="left"/>
+      <w:pPr>
+        <w:ind w:left="5040" w:hanging="360"/>
+      </w:pPr>
+    </w:lvl>
+    <w:lvl w:ilvl="7" w:tplc="04100019" w:tentative="1">
+      <w:start w:val="1"/>
+      <w:numFmt w:val="lowerLetter"/>
+      <w:lvlText w:val="%8."/>
+      <w:lvlJc w:val="left"/>
+      <w:pPr>
+        <w:ind w:left="5760" w:hanging="360"/>
+      </w:pPr>
+    </w:lvl>
+    <w:lvl w:ilvl="8" w:tplc="0410001B" w:tentative="1">
+      <w:start w:val="1"/>
+      <w:numFmt w:val="lowerRoman"/>
+      <w:lvlText w:val="%9."/>
+      <w:lvlJc w:val="right"/>
+      <w:pPr>
+        <w:ind w:left="6480" w:hanging="180"/>
       </w:pPr>
     </w:lvl>
   </w:abstractNum>
   <w:num w:numId="1">
     <w:abstractNumId w:val="0"/>
+  </w:num>
+  <w:num w:numId="2">
+    <w:abstractNumId w:val="3"/>
+  </w:num>
+  <w:num w:numId="3">
+    <w:abstractNumId w:val="5"/>
+  </w:num>
+  <w:num w:numId="4">
+    <w:abstractNumId w:val="1"/>
+  </w:num>
+  <w:num w:numId="5">
+    <w:abstractNumId w:val="6"/>
+  </w:num>
+  <w:num w:numId="6">
+    <w:abstractNumId w:val="10"/>
+  </w:num>
+  <w:num w:numId="7">
+    <w:abstractNumId w:val="7"/>
+  </w:num>
+  <w:num w:numId="8">
+    <w:abstractNumId w:val="8"/>
+  </w:num>
+  <w:num w:numId="9">
+    <w:abstractNumId w:val="9"/>
+  </w:num>
+  <w:num w:numId="10">
+    <w:abstractNumId w:val="11"/>
+  </w:num>
+  <w:num w:numId="11">
+    <w:abstractNumId w:val="4"/>
+  </w:num>
+  <w:num w:numId="12">
+    <w:abstractNumId w:val="2"/>
   </w:num>
 </w:numbering>
 </file>
@@ -2683,6 +4812,7 @@
   <w:style w:type="character" w:default="1" w:styleId="Carpredefinitoparagrafo">
     <w:name w:val="Default Paragraph Font"/>
     <w:uiPriority w:val="1"/>
+    <w:semiHidden/>
     <w:unhideWhenUsed/>
   </w:style>
   <w:style w:type="table" w:default="1" w:styleId="Tabellanormale">
@@ -2735,6 +4865,50 @@
         <w:insideV w:val="single" w:sz="4" w:space="0" w:color="auto"/>
       </w:tblBorders>
     </w:tblPr>
+  </w:style>
+  <w:style w:type="paragraph" w:styleId="Intestazione">
+    <w:name w:val="header"/>
+    <w:basedOn w:val="Normale"/>
+    <w:link w:val="IntestazioneCarattere"/>
+    <w:uiPriority w:val="99"/>
+    <w:unhideWhenUsed/>
+    <w:rsid w:val="0059303C"/>
+    <w:pPr>
+      <w:tabs>
+        <w:tab w:val="center" w:pos="4819"/>
+        <w:tab w:val="right" w:pos="9638"/>
+      </w:tabs>
+      <w:spacing w:after="0"/>
+    </w:pPr>
+  </w:style>
+  <w:style w:type="character" w:customStyle="1" w:styleId="IntestazioneCarattere">
+    <w:name w:val="Intestazione Carattere"/>
+    <w:basedOn w:val="Carpredefinitoparagrafo"/>
+    <w:link w:val="Intestazione"/>
+    <w:uiPriority w:val="99"/>
+    <w:rsid w:val="0059303C"/>
+  </w:style>
+  <w:style w:type="paragraph" w:styleId="Pidipagina">
+    <w:name w:val="footer"/>
+    <w:basedOn w:val="Normale"/>
+    <w:link w:val="PidipaginaCarattere"/>
+    <w:uiPriority w:val="99"/>
+    <w:unhideWhenUsed/>
+    <w:rsid w:val="0059303C"/>
+    <w:pPr>
+      <w:tabs>
+        <w:tab w:val="center" w:pos="4819"/>
+        <w:tab w:val="right" w:pos="9638"/>
+      </w:tabs>
+      <w:spacing w:after="0"/>
+    </w:pPr>
+  </w:style>
+  <w:style w:type="character" w:customStyle="1" w:styleId="PidipaginaCarattere">
+    <w:name w:val="Piè di pagina Carattere"/>
+    <w:basedOn w:val="Carpredefinitoparagrafo"/>
+    <w:link w:val="Pidipagina"/>
+    <w:uiPriority w:val="99"/>
+    <w:rsid w:val="0059303C"/>
   </w:style>
 </w:styles>
 </file>

</xml_diff>